<commit_message>
Updated the project document with yellow lines for instructions
</commit_message>
<xml_diff>
--- a/Documentation/Project document.docx
+++ b/Documentation/Project document.docx
@@ -1534,7 +1534,6 @@
             <w:rPr>
               <w:rFonts w:eastAsiaTheme="minorEastAsia"/>
               <w:noProof/>
-              <w:lang/>
             </w:rPr>
           </w:pPr>
           <w:r>
@@ -1614,7 +1613,6 @@
             <w:rPr>
               <w:rFonts w:eastAsiaTheme="minorEastAsia"/>
               <w:noProof/>
-              <w:lang/>
             </w:rPr>
           </w:pPr>
           <w:hyperlink w:anchor="_Toc100491340" w:history="1">
@@ -1629,7 +1627,6 @@
               <w:rPr>
                 <w:rFonts w:eastAsiaTheme="minorEastAsia"/>
                 <w:noProof/>
-                <w:lang/>
               </w:rPr>
               <w:tab/>
             </w:r>
@@ -1699,7 +1696,6 @@
             <w:rPr>
               <w:rFonts w:eastAsiaTheme="minorEastAsia"/>
               <w:noProof/>
-              <w:lang/>
             </w:rPr>
           </w:pPr>
           <w:hyperlink w:anchor="_Toc100491341" w:history="1">
@@ -1770,7 +1766,6 @@
             <w:rPr>
               <w:rFonts w:eastAsiaTheme="minorEastAsia"/>
               <w:noProof/>
-              <w:lang/>
             </w:rPr>
           </w:pPr>
           <w:hyperlink w:anchor="_Toc100491342" w:history="1">
@@ -1785,7 +1780,6 @@
               <w:rPr>
                 <w:rFonts w:eastAsiaTheme="minorEastAsia"/>
                 <w:noProof/>
-                <w:lang/>
               </w:rPr>
               <w:tab/>
             </w:r>
@@ -1856,7 +1850,6 @@
             <w:rPr>
               <w:rFonts w:eastAsiaTheme="minorEastAsia"/>
               <w:noProof/>
-              <w:lang/>
             </w:rPr>
           </w:pPr>
           <w:hyperlink w:anchor="_Toc100491343" w:history="1">
@@ -1871,7 +1864,6 @@
               <w:rPr>
                 <w:rFonts w:eastAsiaTheme="minorEastAsia"/>
                 <w:noProof/>
-                <w:lang/>
               </w:rPr>
               <w:tab/>
             </w:r>
@@ -1942,7 +1934,6 @@
             <w:rPr>
               <w:rFonts w:eastAsiaTheme="minorEastAsia"/>
               <w:noProof/>
-              <w:lang/>
             </w:rPr>
           </w:pPr>
           <w:hyperlink w:anchor="_Toc100491344" w:history="1">
@@ -1957,7 +1948,6 @@
               <w:rPr>
                 <w:rFonts w:eastAsiaTheme="minorEastAsia"/>
                 <w:noProof/>
-                <w:lang/>
               </w:rPr>
               <w:tab/>
             </w:r>
@@ -2028,7 +2018,6 @@
             <w:rPr>
               <w:rFonts w:eastAsiaTheme="minorEastAsia"/>
               <w:noProof/>
-              <w:lang/>
             </w:rPr>
           </w:pPr>
           <w:hyperlink w:anchor="_Toc100491345" w:history="1">
@@ -2043,7 +2032,6 @@
               <w:rPr>
                 <w:rFonts w:eastAsiaTheme="minorEastAsia"/>
                 <w:noProof/>
-                <w:lang/>
               </w:rPr>
               <w:tab/>
             </w:r>
@@ -2114,7 +2102,6 @@
             <w:rPr>
               <w:rFonts w:eastAsiaTheme="minorEastAsia"/>
               <w:noProof/>
-              <w:lang/>
             </w:rPr>
           </w:pPr>
           <w:hyperlink w:anchor="_Toc100491346" w:history="1">
@@ -2129,7 +2116,6 @@
               <w:rPr>
                 <w:rFonts w:eastAsiaTheme="minorEastAsia"/>
                 <w:noProof/>
-                <w:lang/>
               </w:rPr>
               <w:tab/>
             </w:r>
@@ -2200,7 +2186,6 @@
             <w:rPr>
               <w:rFonts w:eastAsiaTheme="minorEastAsia"/>
               <w:noProof/>
-              <w:lang/>
             </w:rPr>
           </w:pPr>
           <w:hyperlink w:anchor="_Toc100491347" w:history="1">
@@ -2215,7 +2200,6 @@
               <w:rPr>
                 <w:rFonts w:eastAsiaTheme="minorEastAsia"/>
                 <w:noProof/>
-                <w:lang/>
               </w:rPr>
               <w:tab/>
             </w:r>
@@ -2286,7 +2270,6 @@
             <w:rPr>
               <w:rFonts w:eastAsiaTheme="minorEastAsia"/>
               <w:noProof/>
-              <w:lang/>
             </w:rPr>
           </w:pPr>
           <w:hyperlink w:anchor="_Toc100491348" w:history="1">
@@ -2301,7 +2284,6 @@
               <w:rPr>
                 <w:rFonts w:eastAsiaTheme="minorEastAsia"/>
                 <w:noProof/>
-                <w:lang/>
               </w:rPr>
               <w:tab/>
             </w:r>
@@ -2372,7 +2354,6 @@
             <w:rPr>
               <w:rFonts w:eastAsiaTheme="minorEastAsia"/>
               <w:noProof/>
-              <w:lang/>
             </w:rPr>
           </w:pPr>
           <w:hyperlink w:anchor="_Toc100491349" w:history="1">
@@ -2387,7 +2368,6 @@
               <w:rPr>
                 <w:rFonts w:eastAsiaTheme="minorEastAsia"/>
                 <w:noProof/>
-                <w:lang/>
               </w:rPr>
               <w:tab/>
             </w:r>
@@ -2458,7 +2438,6 @@
             <w:rPr>
               <w:rFonts w:eastAsiaTheme="minorEastAsia"/>
               <w:noProof/>
-              <w:lang/>
             </w:rPr>
           </w:pPr>
           <w:hyperlink w:anchor="_Toc100491350" w:history="1">
@@ -2473,7 +2452,6 @@
               <w:rPr>
                 <w:rFonts w:eastAsiaTheme="minorEastAsia"/>
                 <w:noProof/>
-                <w:lang/>
               </w:rPr>
               <w:tab/>
             </w:r>
@@ -2544,7 +2522,6 @@
             <w:rPr>
               <w:rFonts w:eastAsiaTheme="minorEastAsia"/>
               <w:noProof/>
-              <w:lang/>
             </w:rPr>
           </w:pPr>
           <w:hyperlink w:anchor="_Toc100491351" w:history="1">
@@ -2559,7 +2536,6 @@
               <w:rPr>
                 <w:rFonts w:eastAsiaTheme="minorEastAsia"/>
                 <w:noProof/>
-                <w:lang/>
               </w:rPr>
               <w:tab/>
             </w:r>
@@ -2630,7 +2606,6 @@
             <w:rPr>
               <w:rFonts w:eastAsiaTheme="minorEastAsia"/>
               <w:noProof/>
-              <w:lang/>
             </w:rPr>
           </w:pPr>
           <w:hyperlink w:anchor="_Toc100491352" w:history="1">
@@ -2645,7 +2620,6 @@
               <w:rPr>
                 <w:rFonts w:eastAsiaTheme="minorEastAsia"/>
                 <w:noProof/>
-                <w:lang/>
               </w:rPr>
               <w:tab/>
             </w:r>
@@ -2716,7 +2690,6 @@
             <w:rPr>
               <w:rFonts w:eastAsiaTheme="minorEastAsia"/>
               <w:noProof/>
-              <w:lang/>
             </w:rPr>
           </w:pPr>
           <w:hyperlink w:anchor="_Toc100491353" w:history="1">
@@ -2731,7 +2704,6 @@
               <w:rPr>
                 <w:rFonts w:eastAsiaTheme="minorEastAsia"/>
                 <w:noProof/>
-                <w:lang/>
               </w:rPr>
               <w:tab/>
             </w:r>
@@ -2802,7 +2774,6 @@
             <w:rPr>
               <w:rFonts w:eastAsiaTheme="minorEastAsia"/>
               <w:noProof/>
-              <w:lang/>
             </w:rPr>
           </w:pPr>
           <w:hyperlink w:anchor="_Toc100491354" w:history="1">
@@ -2817,7 +2788,6 @@
               <w:rPr>
                 <w:rFonts w:eastAsiaTheme="minorEastAsia"/>
                 <w:noProof/>
-                <w:lang/>
               </w:rPr>
               <w:tab/>
             </w:r>
@@ -2888,7 +2858,6 @@
             <w:rPr>
               <w:rFonts w:eastAsiaTheme="minorEastAsia"/>
               <w:noProof/>
-              <w:lang/>
             </w:rPr>
           </w:pPr>
           <w:hyperlink w:anchor="_Toc100491355" w:history="1">
@@ -2903,7 +2872,6 @@
               <w:rPr>
                 <w:rFonts w:eastAsiaTheme="minorEastAsia"/>
                 <w:noProof/>
-                <w:lang/>
               </w:rPr>
               <w:tab/>
             </w:r>
@@ -2974,7 +2942,6 @@
             <w:rPr>
               <w:rFonts w:eastAsiaTheme="minorEastAsia"/>
               <w:noProof/>
-              <w:lang/>
             </w:rPr>
           </w:pPr>
           <w:hyperlink w:anchor="_Toc100491356" w:history="1">
@@ -2989,7 +2956,6 @@
               <w:rPr>
                 <w:rFonts w:eastAsiaTheme="minorEastAsia"/>
                 <w:noProof/>
-                <w:lang/>
               </w:rPr>
               <w:tab/>
             </w:r>
@@ -3060,7 +3026,6 @@
             <w:rPr>
               <w:rFonts w:eastAsiaTheme="minorEastAsia"/>
               <w:noProof/>
-              <w:lang/>
             </w:rPr>
           </w:pPr>
           <w:hyperlink w:anchor="_Toc100491357" w:history="1">
@@ -3075,7 +3040,6 @@
               <w:rPr>
                 <w:rFonts w:eastAsiaTheme="minorEastAsia"/>
                 <w:noProof/>
-                <w:lang/>
               </w:rPr>
               <w:tab/>
             </w:r>
@@ -3146,7 +3110,6 @@
             <w:rPr>
               <w:rFonts w:eastAsiaTheme="minorEastAsia"/>
               <w:noProof/>
-              <w:lang/>
             </w:rPr>
           </w:pPr>
           <w:hyperlink w:anchor="_Toc100491358" w:history="1">
@@ -3161,7 +3124,6 @@
               <w:rPr>
                 <w:rFonts w:eastAsiaTheme="minorEastAsia"/>
                 <w:noProof/>
-                <w:lang/>
               </w:rPr>
               <w:tab/>
             </w:r>
@@ -3232,7 +3194,6 @@
             <w:rPr>
               <w:rFonts w:eastAsiaTheme="minorEastAsia"/>
               <w:noProof/>
-              <w:lang/>
             </w:rPr>
           </w:pPr>
           <w:hyperlink w:anchor="_Toc100491359" w:history="1">
@@ -3247,7 +3208,6 @@
               <w:rPr>
                 <w:rFonts w:eastAsiaTheme="minorEastAsia"/>
                 <w:noProof/>
-                <w:lang/>
               </w:rPr>
               <w:tab/>
             </w:r>
@@ -3412,21 +3372,7 @@
           <w:rFonts w:eastAsia="Times New Roman" w:cstheme="minorHAnsi"/>
           <w:color w:val="000000"/>
         </w:rPr>
-        <w:t xml:space="preserve">We’re doing this project because we’ve discovered that it’s very difficult to move the robot based on camera input. Having the product </w:t>
-      </w:r>
-      <w:r>
-        <w:rPr>
-          <w:rFonts w:eastAsia="Times New Roman" w:cstheme="minorHAnsi"/>
-          <w:color w:val="000000"/>
-        </w:rPr>
-        <w:t>approach,</w:t>
-      </w:r>
-      <w:r>
-        <w:rPr>
-          <w:rFonts w:eastAsia="Times New Roman" w:cstheme="minorHAnsi"/>
-          <w:color w:val="000000"/>
-        </w:rPr>
-        <w:t xml:space="preserve"> the system means that locomotion is not an issue either. The robot is not very flexible or quick, so having it redirect things that are already in motion prevents overcomplication.</w:t>
+        <w:t>We’re doing this project because we’ve discovered that it’s very difficult to move the robot based on camera input. Having the product approach, the system means that locomotion is not an issue either. The robot is not very flexible or quick, so having it redirect things that are already in motion prevents overcomplication.</w:t>
       </w:r>
     </w:p>
     <w:p>
@@ -3460,6 +3406,23 @@
           <w:color w:val="000000"/>
         </w:rPr>
         <w:t>Our goal is to be able to examine a product with the camera, and to have it be placed in the correct group based on that examination.</w:t>
+      </w:r>
+    </w:p>
+    <w:p>
+      <w:pPr>
+        <w:spacing w:after="0" w:line="240" w:lineRule="auto"/>
+        <w:rPr>
+          <w:rFonts w:eastAsia="Times New Roman" w:cstheme="minorHAnsi"/>
+          <w:color w:val="000000"/>
+        </w:rPr>
+      </w:pPr>
+      <w:r>
+        <w:rPr>
+          <w:rFonts w:eastAsia="Times New Roman" w:cstheme="minorHAnsi"/>
+          <w:color w:val="000000"/>
+          <w:highlight w:val="yellow"/>
+        </w:rPr>
+        <w:t>&lt;&lt;Finish this tonight &gt;&gt;</w:t>
       </w:r>
     </w:p>
     <w:p>
@@ -3484,6 +3447,14 @@
       <w:bookmarkEnd w:id="6"/>
     </w:p>
     <w:p>
+      <w:r>
+        <w:rPr>
+          <w:highlight w:val="yellow"/>
+        </w:rPr>
+        <w:t>&lt;&lt;It wouldn’t be our product without it&gt;&gt;</w:t>
+      </w:r>
+    </w:p>
+    <w:p>
       <w:pPr>
         <w:pStyle w:val="Heading3"/>
       </w:pPr>
@@ -3492,6 +3463,26 @@
         <w:t>Should have</w:t>
       </w:r>
       <w:bookmarkEnd w:id="7"/>
+    </w:p>
+    <w:p>
+      <w:r>
+        <w:rPr>
+          <w:highlight w:val="yellow"/>
+        </w:rPr>
+        <w:t>&lt;&lt;</w:t>
+      </w:r>
+      <w:r>
+        <w:rPr>
+          <w:highlight w:val="yellow"/>
+        </w:rPr>
+        <w:t>Important but not vital</w:t>
+      </w:r>
+      <w:r>
+        <w:rPr>
+          <w:highlight w:val="yellow"/>
+        </w:rPr>
+        <w:t>&gt;&gt;</w:t>
+      </w:r>
     </w:p>
     <w:p>
       <w:pPr>
@@ -3556,6 +3547,26 @@
         <w:t>Could have</w:t>
       </w:r>
       <w:bookmarkEnd w:id="8"/>
+    </w:p>
+    <w:p>
+      <w:r>
+        <w:rPr>
+          <w:highlight w:val="yellow"/>
+        </w:rPr>
+        <w:t>&lt;&lt;</w:t>
+      </w:r>
+      <w:r>
+        <w:rPr>
+          <w:highlight w:val="yellow"/>
+        </w:rPr>
+        <w:t>Wanted or desirable but not important</w:t>
+      </w:r>
+      <w:r>
+        <w:rPr>
+          <w:highlight w:val="yellow"/>
+        </w:rPr>
+        <w:t>&gt;&gt;</w:t>
+      </w:r>
     </w:p>
     <w:p>
       <w:pPr>
@@ -3752,7 +3763,13 @@
     <w:p/>
     <w:p>
       <w:r>
-        <w:t xml:space="preserve">Still needed a diagram with how the parts are communicating. </w:t>
+        <w:rPr>
+          <w:highlight w:val="yellow"/>
+        </w:rPr>
+        <w:t>Still needed a diagram with how the parts are communicating.</w:t>
+      </w:r>
+      <w:r>
+        <w:t xml:space="preserve"> </w:t>
       </w:r>
       <w:r>
         <w:br w:type="page"/>
@@ -3824,6 +3841,9 @@
     <w:p/>
     <w:p>
       <w:r>
+        <w:rPr>
+          <w:highlight w:val="yellow"/>
+        </w:rPr>
         <w:t>&lt;&lt;Add if you come up with anything&gt;&gt;</w:t>
       </w:r>
     </w:p>
@@ -4037,6 +4057,9 @@
       </w:r>
       <w:r>
         <w:t>.</w:t>
+      </w:r>
+      <w:r>
+        <w:t xml:space="preserve"> The robot group is responsible for making the robot move and the camera group is responsible for image recognition. </w:t>
       </w:r>
     </w:p>
     <w:p>
@@ -4446,6 +4469,9 @@
     <w:p/>
     <w:p>
       <w:r>
+        <w:rPr>
+          <w:highlight w:val="yellow"/>
+        </w:rPr>
         <w:t>&lt;&lt;Add if you think of anything else&gt;&gt;</w:t>
       </w:r>
     </w:p>
@@ -4854,15 +4880,6 @@
   </w:num>
   <w:num w:numId="3">
     <w:abstractNumId w:val="0"/>
-    <w:lvlOverride w:ilvl="0"/>
-    <w:lvlOverride w:ilvl="1"/>
-    <w:lvlOverride w:ilvl="2"/>
-    <w:lvlOverride w:ilvl="3"/>
-    <w:lvlOverride w:ilvl="4"/>
-    <w:lvlOverride w:ilvl="5"/>
-    <w:lvlOverride w:ilvl="6"/>
-    <w:lvlOverride w:ilvl="7"/>
-    <w:lvlOverride w:ilvl="8"/>
   </w:num>
 </w:numbering>
 </file>
@@ -6128,6 +6145,7 @@
     <w:rsidRoot w:val="00D722F3"/>
     <w:rsid w:val="00164CF5"/>
     <w:rsid w:val="00270E4F"/>
+    <w:rsid w:val="00326A23"/>
     <w:rsid w:val="00CA1329"/>
     <w:rsid w:val="00D722F3"/>
   </w:rsids>

</xml_diff>

<commit_message>
changes within the group meeting
</commit_message>
<xml_diff>
--- a/Documentation/Project document.docx
+++ b/Documentation/Project document.docx
@@ -351,6 +351,16 @@
                                           <w:szCs w:val="28"/>
                                         </w:rPr>
                                         <w:t xml:space="preserve"> </w:t>
+                                      </w:r>
+                                      <w:r>
+                                        <w:rPr>
+                                          <w:b/>
+                                          <w:bCs/>
+                                          <w:color w:val="FFFFFF" w:themeColor="background1"/>
+                                          <w:sz w:val="28"/>
+                                          <w:szCs w:val="28"/>
+                                        </w:rPr>
+                                        <w:t xml:space="preserve">van </w:t>
                                       </w:r>
                                       <w:proofErr w:type="spellStart"/>
                                       <w:r>
@@ -854,6 +864,16 @@
                                   </w:rPr>
                                   <w:t xml:space="preserve"> </w:t>
                                 </w:r>
+                                <w:r>
+                                  <w:rPr>
+                                    <w:b/>
+                                    <w:bCs/>
+                                    <w:color w:val="FFFFFF" w:themeColor="background1"/>
+                                    <w:sz w:val="28"/>
+                                    <w:szCs w:val="28"/>
+                                  </w:rPr>
+                                  <w:t xml:space="preserve">van </w:t>
+                                </w:r>
                                 <w:proofErr w:type="spellStart"/>
                                 <w:r>
                                   <w:rPr>
@@ -3413,23 +3433,6 @@
         <w:spacing w:after="0" w:line="240" w:lineRule="auto"/>
         <w:rPr>
           <w:rFonts w:eastAsia="Times New Roman" w:cstheme="minorHAnsi"/>
-          <w:color w:val="000000"/>
-        </w:rPr>
-      </w:pPr>
-      <w:r>
-        <w:rPr>
-          <w:rFonts w:eastAsia="Times New Roman" w:cstheme="minorHAnsi"/>
-          <w:color w:val="000000"/>
-          <w:highlight w:val="yellow"/>
-        </w:rPr>
-        <w:t>&lt;&lt;Finish this tonight &gt;&gt;</w:t>
-      </w:r>
-    </w:p>
-    <w:p>
-      <w:pPr>
-        <w:spacing w:after="0" w:line="240" w:lineRule="auto"/>
-        <w:rPr>
-          <w:rFonts w:eastAsia="Times New Roman" w:cstheme="minorHAnsi"/>
           <w:sz w:val="24"/>
           <w:szCs w:val="24"/>
           <w:lang w:val="fi-FI"/>
@@ -3447,42 +3450,62 @@
       <w:bookmarkEnd w:id="6"/>
     </w:p>
     <w:p>
-      <w:r>
-        <w:rPr>
-          <w:highlight w:val="yellow"/>
-        </w:rPr>
-        <w:t>&lt;&lt;It wouldn’t be our product without it&gt;&gt;</w:t>
+      <w:pPr>
+        <w:pStyle w:val="ListParagraph"/>
+        <w:numPr>
+          <w:ilvl w:val="0"/>
+          <w:numId w:val="4"/>
+        </w:numPr>
+      </w:pPr>
+      <w:r>
+        <w:t>The ablity to distinguish differtently coloured object</w:t>
       </w:r>
     </w:p>
     <w:p>
       <w:pPr>
-        <w:pStyle w:val="Heading3"/>
-      </w:pPr>
-      <w:bookmarkStart w:id="7" w:name="_Toc100491346"/>
-      <w:r>
-        <w:t>Should have</w:t>
-      </w:r>
-      <w:bookmarkEnd w:id="7"/>
+        <w:pStyle w:val="ListParagraph"/>
+        <w:numPr>
+          <w:ilvl w:val="0"/>
+          <w:numId w:val="4"/>
+        </w:numPr>
+      </w:pPr>
+      <w:r>
+        <w:t>The ability to direct a object in different directions</w:t>
+      </w:r>
     </w:p>
     <w:p>
-      <w:r>
-        <w:rPr>
-          <w:highlight w:val="yellow"/>
-        </w:rPr>
-        <w:t>&lt;&lt;</w:t>
-      </w:r>
-      <w:r>
-        <w:rPr>
-          <w:highlight w:val="yellow"/>
-        </w:rPr>
-        <w:t>Important but not vital</w:t>
-      </w:r>
-      <w:r>
-        <w:rPr>
-          <w:highlight w:val="yellow"/>
-        </w:rPr>
-        <w:t>&gt;&gt;</w:t>
-      </w:r>
+      <w:pPr>
+        <w:pStyle w:val="ListParagraph"/>
+        <w:numPr>
+          <w:ilvl w:val="0"/>
+          <w:numId w:val="4"/>
+        </w:numPr>
+      </w:pPr>
+      <w:r>
+        <w:t>Wireless comunication</w:t>
+      </w:r>
+    </w:p>
+    <w:p>
+      <w:pPr>
+        <w:pStyle w:val="ListParagraph"/>
+        <w:numPr>
+          <w:ilvl w:val="0"/>
+          <w:numId w:val="4"/>
+        </w:numPr>
+      </w:pPr>
+      <w:r>
+        <w:t>Dashboard</w:t>
+      </w:r>
+    </w:p>
+    <w:p>
+      <w:pPr>
+        <w:pStyle w:val="Heading3"/>
+      </w:pPr>
+      <w:bookmarkStart w:id="7" w:name="_Toc100491346"/>
+      <w:r>
+        <w:t>Should have</w:t>
+      </w:r>
+      <w:bookmarkEnd w:id="7"/>
     </w:p>
     <w:p>
       <w:pPr>
@@ -3540,36 +3563,6 @@
     </w:p>
     <w:p>
       <w:pPr>
-        <w:pStyle w:val="Heading3"/>
-      </w:pPr>
-      <w:bookmarkStart w:id="8" w:name="_Toc100491347"/>
-      <w:r>
-        <w:t>Could have</w:t>
-      </w:r>
-      <w:bookmarkEnd w:id="8"/>
-    </w:p>
-    <w:p>
-      <w:r>
-        <w:rPr>
-          <w:highlight w:val="yellow"/>
-        </w:rPr>
-        <w:t>&lt;&lt;</w:t>
-      </w:r>
-      <w:r>
-        <w:rPr>
-          <w:highlight w:val="yellow"/>
-        </w:rPr>
-        <w:t>Wanted or desirable but not important</w:t>
-      </w:r>
-      <w:r>
-        <w:rPr>
-          <w:highlight w:val="yellow"/>
-        </w:rPr>
-        <w:t>&gt;&gt;</w:t>
-      </w:r>
-    </w:p>
-    <w:p>
-      <w:pPr>
         <w:pStyle w:val="ListParagraph"/>
         <w:numPr>
           <w:ilvl w:val="0"/>
@@ -3583,26 +3576,18 @@
         <w:rPr>
           <w:lang w:val="en-GB"/>
         </w:rPr>
-        <w:t xml:space="preserve">Be able to send data over MQTT </w:t>
+        <w:t xml:space="preserve">Automated efficiency </w:t>
       </w:r>
     </w:p>
     <w:p>
       <w:pPr>
-        <w:pStyle w:val="ListParagraph"/>
-        <w:numPr>
-          <w:ilvl w:val="1"/>
-          <w:numId w:val="3"/>
-        </w:numPr>
-        <w:rPr>
-          <w:lang w:val="en-GB"/>
-        </w:rPr>
-      </w:pPr>
-      <w:r>
-        <w:rPr>
-          <w:lang w:val="en-GB"/>
-        </w:rPr>
-        <w:t>Extensive data gathering</w:t>
-      </w:r>
+        <w:pStyle w:val="Heading3"/>
+      </w:pPr>
+      <w:bookmarkStart w:id="8" w:name="_Toc100491347"/>
+      <w:r>
+        <w:t>Could have</w:t>
+      </w:r>
+      <w:bookmarkEnd w:id="8"/>
     </w:p>
     <w:p>
       <w:pPr>
@@ -3622,24 +3607,42 @@
         <w:t>Be able to be controlled manually both physical and digital</w:t>
       </w:r>
     </w:p>
+    <w:p>
+      <w:pPr>
+        <w:pStyle w:val="ListParagraph"/>
+        <w:numPr>
+          <w:ilvl w:val="0"/>
+          <w:numId w:val="3"/>
+        </w:numPr>
+        <w:rPr>
+          <w:lang w:val="en-GB"/>
+        </w:rPr>
+      </w:pPr>
+      <w:r>
+        <w:rPr>
+          <w:lang w:val="en-GB"/>
+        </w:rPr>
+        <w:t xml:space="preserve">Multiple input camera’s </w:t>
+      </w:r>
+    </w:p>
+    <w:p>
+      <w:pPr>
+        <w:pStyle w:val="Heading3"/>
+      </w:pPr>
+      <w:bookmarkStart w:id="9" w:name="_Toc100491348"/>
+      <w:r>
+        <w:t>Would have</w:t>
+      </w:r>
+      <w:bookmarkEnd w:id="9"/>
+    </w:p>
     <w:p/>
     <w:p>
       <w:pPr>
-        <w:pStyle w:val="Heading3"/>
-      </w:pPr>
-      <w:bookmarkStart w:id="9" w:name="_Toc100491348"/>
+        <w:pStyle w:val="Heading2"/>
+      </w:pPr>
+      <w:bookmarkStart w:id="10" w:name="_Toc100491349"/>
       <w:r>
         <w:lastRenderedPageBreak/>
-        <w:t>Would have</w:t>
-      </w:r>
-      <w:bookmarkEnd w:id="9"/>
-    </w:p>
-    <w:p>
-      <w:pPr>
-        <w:pStyle w:val="Heading2"/>
-      </w:pPr>
-      <w:bookmarkStart w:id="10" w:name="_Toc100491349"/>
-      <w:r>
         <w:t>System description</w:t>
       </w:r>
       <w:bookmarkEnd w:id="10"/>
@@ -3838,15 +3841,36 @@
         <w:t>Research document of the camera group</w:t>
       </w:r>
     </w:p>
+    <w:p>
+      <w:pPr>
+        <w:pStyle w:val="ListParagraph"/>
+        <w:numPr>
+          <w:ilvl w:val="0"/>
+          <w:numId w:val="3"/>
+        </w:numPr>
+      </w:pPr>
+      <w:r>
+        <w:t>Testing report</w:t>
+      </w:r>
+    </w:p>
+    <w:p>
+      <w:pPr>
+        <w:pStyle w:val="ListParagraph"/>
+        <w:numPr>
+          <w:ilvl w:val="0"/>
+          <w:numId w:val="3"/>
+        </w:numPr>
+      </w:pPr>
+      <w:r>
+        <w:t>Notes of the meetings</w:t>
+      </w:r>
+    </w:p>
+    <w:p>
+      <w:pPr>
+        <w:pStyle w:val="ListParagraph"/>
+      </w:pPr>
+    </w:p>
     <w:p/>
-    <w:p>
-      <w:r>
-        <w:rPr>
-          <w:highlight w:val="yellow"/>
-        </w:rPr>
-        <w:t>&lt;&lt;Add if you come up with anything&gt;&gt;</w:t>
-      </w:r>
-    </w:p>
     <w:p/>
     <w:p>
       <w:pPr>
@@ -3954,6 +3978,50 @@
     </w:p>
     <w:p>
       <w:r>
+        <w:drawing>
+          <wp:inline distT="0" distB="0" distL="0" distR="0" wp14:anchorId="5438461F" wp14:editId="54D8DB56">
+            <wp:extent cx="5731510" cy="3141833"/>
+            <wp:effectExtent l="0" t="0" r="2540" b="1905"/>
+            <wp:docPr id="4" name="Picture 4" descr="Table&#10;&#10;Description automatically generated"/>
+            <wp:cNvGraphicFramePr>
+              <a:graphicFrameLocks xmlns:a="http://schemas.openxmlformats.org/drawingml/2006/main" noChangeAspect="1"/>
+            </wp:cNvGraphicFramePr>
+            <a:graphic xmlns:a="http://schemas.openxmlformats.org/drawingml/2006/main">
+              <a:graphicData uri="http://schemas.openxmlformats.org/drawingml/2006/picture">
+                <pic:pic xmlns:pic="http://schemas.openxmlformats.org/drawingml/2006/picture">
+                  <pic:nvPicPr>
+                    <pic:cNvPr id="4" name="Picture 4" descr="Table&#10;&#10;Description automatically generated"/>
+                    <pic:cNvPicPr/>
+                  </pic:nvPicPr>
+                  <pic:blipFill rotWithShape="1">
+                    <a:blip r:embed="rId11"/>
+                    <a:srcRect t="35885"/>
+                    <a:stretch/>
+                  </pic:blipFill>
+                  <pic:spPr bwMode="auto">
+                    <a:xfrm>
+                      <a:off x="0" y="0"/>
+                      <a:ext cx="5731510" cy="3141833"/>
+                    </a:xfrm>
+                    <a:prstGeom prst="rect">
+                      <a:avLst/>
+                    </a:prstGeom>
+                    <a:ln>
+                      <a:noFill/>
+                    </a:ln>
+                    <a:extLst>
+                      <a:ext uri="{53640926-AAD7-44D8-BBD7-CCE9431645EC}">
+                        <a14:shadowObscured xmlns:a14="http://schemas.microsoft.com/office/drawing/2010/main"/>
+                      </a:ext>
+                    </a:extLst>
+                  </pic:spPr>
+                </pic:pic>
+              </a:graphicData>
+            </a:graphic>
+          </wp:inline>
+        </w:drawing>
+      </w:r>
+      <w:r>
         <w:br w:type="page"/>
       </w:r>
     </w:p>
@@ -4042,6 +4110,9 @@
       </w:r>
       <w:proofErr w:type="spellEnd"/>
       <w:r>
+        <w:t xml:space="preserve"> van</w:t>
+      </w:r>
+      <w:r>
         <w:t xml:space="preserve"> </w:t>
       </w:r>
       <w:proofErr w:type="spellStart"/>
@@ -4080,7 +4151,13 @@
         <w:t>D</w:t>
       </w:r>
       <w:r>
-        <w:t>iscord. The communication with the teachers goes through Teams</w:t>
+        <w:t xml:space="preserve">iscord. The communication with the </w:t>
+      </w:r>
+      <w:r>
+        <w:t>supervisors</w:t>
+      </w:r>
+      <w:r>
+        <w:t xml:space="preserve"> goes through Teams</w:t>
       </w:r>
       <w:r>
         <w:t xml:space="preserve">. </w:t>
@@ -4329,7 +4406,13 @@
           </w:tcPr>
           <w:p>
             <w:r>
-              <w:t>Communicate-in-between deadlines to access process and set realistic deadlines.</w:t>
+              <w:t>Communicate</w:t>
+            </w:r>
+            <w:r>
+              <w:t xml:space="preserve"> </w:t>
+            </w:r>
+            <w:r>
+              <w:t>in-between deadlines to access process and set realistic deadlines.</w:t>
             </w:r>
           </w:p>
         </w:tc>
@@ -4467,21 +4550,14 @@
       </w:tr>
     </w:tbl>
     <w:p/>
-    <w:p>
-      <w:r>
-        <w:rPr>
-          <w:highlight w:val="yellow"/>
-        </w:rPr>
-        <w:t>&lt;&lt;Add if you think of anything else&gt;&gt;</w:t>
-      </w:r>
-    </w:p>
+    <w:p/>
     <w:sectPr>
-      <w:headerReference w:type="even" r:id="rId11"/>
-      <w:headerReference w:type="default" r:id="rId12"/>
-      <w:footerReference w:type="even" r:id="rId13"/>
-      <w:footerReference w:type="default" r:id="rId14"/>
-      <w:headerReference w:type="first" r:id="rId15"/>
-      <w:footerReference w:type="first" r:id="rId16"/>
+      <w:headerReference w:type="even" r:id="rId12"/>
+      <w:headerReference w:type="default" r:id="rId13"/>
+      <w:footerReference w:type="even" r:id="rId14"/>
+      <w:footerReference w:type="default" r:id="rId15"/>
+      <w:headerReference w:type="first" r:id="rId16"/>
+      <w:footerReference w:type="first" r:id="rId17"/>
       <w:pgSz w:w="11906" w:h="16838"/>
       <w:pgMar w:top="1440" w:right="1440" w:bottom="1440" w:left="1440" w:header="720" w:footer="720" w:gutter="0"/>
       <w:pgNumType w:start="0"/>
@@ -4775,6 +4851,118 @@
     </w:lvl>
   </w:abstractNum>
   <w:abstractNum w:abstractNumId="1" w15:restartNumberingAfterBreak="0">
+    <w:nsid w:val="296656CC"/>
+    <w:multiLevelType w:val="hybridMultilevel"/>
+    <w:tmpl w:val="E438F470"/>
+    <w:lvl w:ilvl="0" w:tplc="0BBC9030">
+      <w:numFmt w:val="bullet"/>
+      <w:lvlText w:val="-"/>
+      <w:lvlJc w:val="left"/>
+      <w:pPr>
+        <w:ind w:left="720" w:hanging="360"/>
+      </w:pPr>
+      <w:rPr>
+        <w:rFonts w:ascii="Calibri" w:eastAsiaTheme="minorHAnsi" w:hAnsi="Calibri" w:cs="Calibri" w:hint="default"/>
+      </w:rPr>
+    </w:lvl>
+    <w:lvl w:ilvl="1" w:tplc="10000003" w:tentative="1">
+      <w:start w:val="1"/>
+      <w:numFmt w:val="bullet"/>
+      <w:lvlText w:val="o"/>
+      <w:lvlJc w:val="left"/>
+      <w:pPr>
+        <w:ind w:left="1440" w:hanging="360"/>
+      </w:pPr>
+      <w:rPr>
+        <w:rFonts w:ascii="Courier New" w:hAnsi="Courier New" w:cs="Courier New" w:hint="default"/>
+      </w:rPr>
+    </w:lvl>
+    <w:lvl w:ilvl="2" w:tplc="10000005" w:tentative="1">
+      <w:start w:val="1"/>
+      <w:numFmt w:val="bullet"/>
+      <w:lvlText w:val=""/>
+      <w:lvlJc w:val="left"/>
+      <w:pPr>
+        <w:ind w:left="2160" w:hanging="360"/>
+      </w:pPr>
+      <w:rPr>
+        <w:rFonts w:ascii="Wingdings" w:hAnsi="Wingdings" w:hint="default"/>
+      </w:rPr>
+    </w:lvl>
+    <w:lvl w:ilvl="3" w:tplc="10000001" w:tentative="1">
+      <w:start w:val="1"/>
+      <w:numFmt w:val="bullet"/>
+      <w:lvlText w:val=""/>
+      <w:lvlJc w:val="left"/>
+      <w:pPr>
+        <w:ind w:left="2880" w:hanging="360"/>
+      </w:pPr>
+      <w:rPr>
+        <w:rFonts w:ascii="Symbol" w:hAnsi="Symbol" w:hint="default"/>
+      </w:rPr>
+    </w:lvl>
+    <w:lvl w:ilvl="4" w:tplc="10000003" w:tentative="1">
+      <w:start w:val="1"/>
+      <w:numFmt w:val="bullet"/>
+      <w:lvlText w:val="o"/>
+      <w:lvlJc w:val="left"/>
+      <w:pPr>
+        <w:ind w:left="3600" w:hanging="360"/>
+      </w:pPr>
+      <w:rPr>
+        <w:rFonts w:ascii="Courier New" w:hAnsi="Courier New" w:cs="Courier New" w:hint="default"/>
+      </w:rPr>
+    </w:lvl>
+    <w:lvl w:ilvl="5" w:tplc="10000005" w:tentative="1">
+      <w:start w:val="1"/>
+      <w:numFmt w:val="bullet"/>
+      <w:lvlText w:val=""/>
+      <w:lvlJc w:val="left"/>
+      <w:pPr>
+        <w:ind w:left="4320" w:hanging="360"/>
+      </w:pPr>
+      <w:rPr>
+        <w:rFonts w:ascii="Wingdings" w:hAnsi="Wingdings" w:hint="default"/>
+      </w:rPr>
+    </w:lvl>
+    <w:lvl w:ilvl="6" w:tplc="10000001" w:tentative="1">
+      <w:start w:val="1"/>
+      <w:numFmt w:val="bullet"/>
+      <w:lvlText w:val=""/>
+      <w:lvlJc w:val="left"/>
+      <w:pPr>
+        <w:ind w:left="5040" w:hanging="360"/>
+      </w:pPr>
+      <w:rPr>
+        <w:rFonts w:ascii="Symbol" w:hAnsi="Symbol" w:hint="default"/>
+      </w:rPr>
+    </w:lvl>
+    <w:lvl w:ilvl="7" w:tplc="10000003" w:tentative="1">
+      <w:start w:val="1"/>
+      <w:numFmt w:val="bullet"/>
+      <w:lvlText w:val="o"/>
+      <w:lvlJc w:val="left"/>
+      <w:pPr>
+        <w:ind w:left="5760" w:hanging="360"/>
+      </w:pPr>
+      <w:rPr>
+        <w:rFonts w:ascii="Courier New" w:hAnsi="Courier New" w:cs="Courier New" w:hint="default"/>
+      </w:rPr>
+    </w:lvl>
+    <w:lvl w:ilvl="8" w:tplc="10000005" w:tentative="1">
+      <w:start w:val="1"/>
+      <w:numFmt w:val="bullet"/>
+      <w:lvlText w:val=""/>
+      <w:lvlJc w:val="left"/>
+      <w:pPr>
+        <w:ind w:left="6480" w:hanging="360"/>
+      </w:pPr>
+      <w:rPr>
+        <w:rFonts w:ascii="Wingdings" w:hAnsi="Wingdings" w:hint="default"/>
+      </w:rPr>
+    </w:lvl>
+  </w:abstractNum>
+  <w:abstractNum w:abstractNumId="2" w15:restartNumberingAfterBreak="0">
     <w:nsid w:val="3AE06B5B"/>
     <w:multiLevelType w:val="multilevel"/>
     <w:tmpl w:val="10000025"/>
@@ -4805,7 +4993,7 @@
       <w:lvlText w:val="%1.%2.%3"/>
       <w:lvlJc w:val="left"/>
       <w:pPr>
-        <w:ind w:left="720" w:hanging="720"/>
+        <w:ind w:left="2562" w:hanging="720"/>
       </w:pPr>
     </w:lvl>
     <w:lvl w:ilvl="3">
@@ -4870,16 +5058,19 @@
     </w:lvl>
   </w:abstractNum>
   <w:num w:numId="1">
-    <w:abstractNumId w:val="1"/>
+    <w:abstractNumId w:val="2"/>
   </w:num>
   <w:num w:numId="2">
-    <w:abstractNumId w:val="1"/>
+    <w:abstractNumId w:val="2"/>
     <w:lvlOverride w:ilvl="0">
       <w:startOverride w:val="1"/>
     </w:lvlOverride>
   </w:num>
   <w:num w:numId="3">
     <w:abstractNumId w:val="0"/>
+  </w:num>
+  <w:num w:numId="4">
+    <w:abstractNumId w:val="1"/>
   </w:num>
 </w:numbering>
 </file>
@@ -5353,6 +5544,7 @@
         <w:numId w:val="1"/>
       </w:numPr>
       <w:spacing w:before="40" w:after="0"/>
+      <w:ind w:left="720"/>
       <w:outlineLvl w:val="2"/>
     </w:pPr>
     <w:rPr>
@@ -6146,6 +6338,7 @@
     <w:rsid w:val="00164CF5"/>
     <w:rsid w:val="00270E4F"/>
     <w:rsid w:val="00326A23"/>
+    <w:rsid w:val="00552AD2"/>
     <w:rsid w:val="00CA1329"/>
     <w:rsid w:val="00D722F3"/>
   </w:rsids>

</xml_diff>

<commit_message>
upload presentation and deleted Miko from project document
</commit_message>
<xml_diff>
--- a/Documentation/Project document.docx
+++ b/Documentation/Project document.docx
@@ -236,7 +236,7 @@
                                       <w:sz w:val="28"/>
                                       <w:szCs w:val="28"/>
                                     </w:rPr>
-                                    <w:t xml:space="preserve">Miko </w:t>
+                                    <w:t xml:space="preserve">Laura </w:t>
                                   </w:r>
                                   <w:proofErr w:type="spellStart"/>
                                   <w:r>
@@ -247,7 +247,7 @@
                                       <w:sz w:val="28"/>
                                       <w:szCs w:val="28"/>
                                     </w:rPr>
-                                    <w:t>Koivula</w:t>
+                                    <w:t>Vallinaho</w:t>
                                   </w:r>
                                   <w:proofErr w:type="spellEnd"/>
                                   <w:r>
@@ -258,7 +258,17 @@
                                       <w:sz w:val="28"/>
                                       <w:szCs w:val="28"/>
                                     </w:rPr>
-                                    <w:t xml:space="preserve">, Marko </w:t>
+                                    <w:t xml:space="preserve">, </w:t>
+                                  </w:r>
+                                  <w:r>
+                                    <w:rPr>
+                                      <w:b/>
+                                      <w:bCs/>
+                                      <w:color w:val="FFFFFF" w:themeColor="background1"/>
+                                      <w:sz w:val="28"/>
+                                      <w:szCs w:val="28"/>
+                                    </w:rPr>
+                                    <w:t xml:space="preserve">Marko </w:t>
                                   </w:r>
                                   <w:proofErr w:type="spellStart"/>
                                   <w:r>
@@ -660,7 +670,7 @@
                                 <w:sz w:val="28"/>
                                 <w:szCs w:val="28"/>
                               </w:rPr>
-                              <w:t xml:space="preserve">Miko </w:t>
+                              <w:t xml:space="preserve">Laura </w:t>
                             </w:r>
                             <w:proofErr w:type="spellStart"/>
                             <w:r>
@@ -671,7 +681,7 @@
                                 <w:sz w:val="28"/>
                                 <w:szCs w:val="28"/>
                               </w:rPr>
-                              <w:t>Koivula</w:t>
+                              <w:t>Vallinaho</w:t>
                             </w:r>
                             <w:proofErr w:type="spellEnd"/>
                             <w:r>
@@ -682,7 +692,17 @@
                                 <w:sz w:val="28"/>
                                 <w:szCs w:val="28"/>
                               </w:rPr>
-                              <w:t xml:space="preserve">, Marko </w:t>
+                              <w:t xml:space="preserve">, </w:t>
+                            </w:r>
+                            <w:r>
+                              <w:rPr>
+                                <w:b/>
+                                <w:bCs/>
+                                <w:color w:val="FFFFFF" w:themeColor="background1"/>
+                                <w:sz w:val="28"/>
+                                <w:szCs w:val="28"/>
+                              </w:rPr>
+                              <w:t xml:space="preserve">Marko </w:t>
                             </w:r>
                             <w:proofErr w:type="spellStart"/>
                             <w:r>
@@ -1224,10 +1244,7 @@
               <w:cnfStyle w:val="000000000000" w:firstRow="0" w:lastRow="0" w:firstColumn="0" w:lastColumn="0" w:oddVBand="0" w:evenVBand="0" w:oddHBand="0" w:evenHBand="0" w:firstRowFirstColumn="0" w:firstRowLastColumn="0" w:lastRowFirstColumn="0" w:lastRowLastColumn="0"/>
             </w:pPr>
             <w:r>
-              <w:t xml:space="preserve">Reviewed the document in a </w:t>
-            </w:r>
-            <w:r>
-              <w:t>meeting and adding some bits</w:t>
+              <w:t>Reviewed the document in a meeting and adding some bits</w:t>
             </w:r>
           </w:p>
         </w:tc>
@@ -1483,13 +1500,7 @@
               <w:rPr>
                 <w:color w:val="000000"/>
               </w:rPr>
-              <w:t>Version C</w:t>
-            </w:r>
-            <w:r>
-              <w:rPr>
-                <w:color w:val="000000"/>
-              </w:rPr>
-              <w:t>ontrol</w:t>
+              <w:t>Version Control</w:t>
             </w:r>
             <w:r>
               <w:rPr>
@@ -1688,11 +1699,6 @@
                 <w:color w:val="000000"/>
               </w:rPr>
               <w:tab/>
-            </w:r>
-            <w:r>
-              <w:rPr>
-                <w:color w:val="000000"/>
-              </w:rPr>
               <w:t>Goal of the project</w:t>
             </w:r>
             <w:r>
@@ -2377,10 +2383,7 @@
         <w:spacing w:after="0" w:line="240" w:lineRule="auto"/>
       </w:pPr>
       <w:r>
-        <w:t xml:space="preserve">We are going to make a robot that is going to recognise whether some fruit is ripe or unripe and sort it based on that information. </w:t>
-      </w:r>
-      <w:r>
-        <w:t xml:space="preserve"> </w:t>
+        <w:t xml:space="preserve">We are going to make a robot that is going to recognise whether some fruit is ripe or unripe and sort it based on that information.  </w:t>
       </w:r>
     </w:p>
     <w:p>
@@ -2399,13 +2402,7 @@
         <w:rPr>
           <w:color w:val="000000"/>
         </w:rPr>
-        <w:t xml:space="preserve">Our project is designed to be a part of an automated harvesting mechanism. When a botanical product is harvested, there are often products that need to be separated by a specific attribute like colour, size, shape, or texture. The camera can detect the </w:t>
-      </w:r>
-      <w:r>
-        <w:rPr>
-          <w:color w:val="000000"/>
-        </w:rPr>
-        <w:t>attributes of a product and decide what destination it’s guided towards by sending a command to move the robot arm. There is a node-red dashboard that allows the user to observe the robot.</w:t>
+        <w:t>Our project is designed to be a part of an automated harvesting mechanism. When a botanical product is harvested, there are often products that need to be separated by a specific attribute like colour, size, shape, or texture. The camera can detect the attributes of a product and decide what destination it’s guided towards by sending a command to move the robot arm. There is a node-red dashboard that allows the user to observe the robot.</w:t>
       </w:r>
     </w:p>
     <w:p>
@@ -2428,13 +2425,7 @@
         <w:rPr>
           <w:color w:val="000000"/>
         </w:rPr>
-        <w:t>We’re doing this project because we’ve discovered that it’s very d</w:t>
-      </w:r>
-      <w:r>
-        <w:rPr>
-          <w:color w:val="000000"/>
-        </w:rPr>
-        <w:t>ifficult to move the robot based on camera input. Having the product in motion already means that locomotion is not an issue either. The robot is not very flexible or quick, so having it direct things that are going to roll down prevents overcomplication.</w:t>
+        <w:t>We’re doing this project because we’ve discovered that it’s very difficult to move the robot based on camera input. Having the product in motion already means that locomotion is not an issue either. The robot is not very flexible or quick, so having it direct things that are going to roll down prevents overcomplication.</w:t>
       </w:r>
     </w:p>
     <w:p/>
@@ -2566,13 +2557,7 @@
         <w:rPr>
           <w:color w:val="000000"/>
         </w:rPr>
-        <w:t>The ability to direct a object in d</w:t>
-      </w:r>
-      <w:r>
-        <w:rPr>
-          <w:color w:val="000000"/>
-        </w:rPr>
-        <w:t>ifferent directions</w:t>
+        <w:t>The ability to direct a object in different directions</w:t>
       </w:r>
     </w:p>
     <w:p>
@@ -3245,13 +3230,9 @@
           <w:rFonts w:ascii="Times New Roman" w:hAnsi="Times New Roman" w:cs="Times New Roman"/>
           <w:sz w:val="24"/>
           <w:szCs w:val="24"/>
-          <w:lang/>
-        </w:rPr>
-      </w:pPr>
-      <w:r>
-        <w:rPr>
-          <w:lang/>
-        </w:rPr>
+        </w:rPr>
+      </w:pPr>
+      <w:r>
         <w:t>For the program to communicate well, we need to set up what messages we are gonna send. The camera only detects color. In our case only red (ripe) and green (unripe).</w:t>
       </w:r>
     </w:p>
@@ -3265,9 +3246,6 @@
         </w:rPr>
       </w:pPr>
       <w:r>
-        <w:rPr>
-          <w:lang/>
-        </w:rPr>
         <w:t xml:space="preserve">To make it the easy way, we define the colors to integers. This makes the message smaller so this will be faster to send. </w:t>
       </w:r>
     </w:p>
@@ -3277,21 +3255,16 @@
           <w:rFonts w:ascii="Times New Roman" w:hAnsi="Times New Roman" w:cs="Times New Roman"/>
           <w:sz w:val="24"/>
           <w:szCs w:val="24"/>
-          <w:lang/>
         </w:rPr>
       </w:pPr>
       <w:r>
         <w:rPr>
           <w:b/>
           <w:bCs/>
-          <w:lang/>
         </w:rPr>
         <w:t>Green</w:t>
       </w:r>
       <w:r>
-        <w:rPr>
-          <w:lang/>
-        </w:rPr>
         <w:t>: 0</w:t>
       </w:r>
     </w:p>
@@ -3301,21 +3274,16 @@
           <w:rFonts w:ascii="Times New Roman" w:hAnsi="Times New Roman" w:cs="Times New Roman"/>
           <w:sz w:val="24"/>
           <w:szCs w:val="24"/>
-          <w:lang/>
         </w:rPr>
       </w:pPr>
       <w:r>
         <w:rPr>
           <w:b/>
           <w:bCs/>
-          <w:lang/>
         </w:rPr>
         <w:t>Red</w:t>
       </w:r>
       <w:r>
-        <w:rPr>
-          <w:lang/>
-        </w:rPr>
         <w:t>: 1</w:t>
       </w:r>
     </w:p>
@@ -3326,9 +3294,6 @@
         </w:rPr>
       </w:pPr>
       <w:r>
-        <w:rPr>
-          <w:lang/>
-        </w:rPr>
         <w:t>This will be the only thing that the Jetson with the camera will output towards the robot arm. When the robot arm receives the message, it will put it in an queue, to prevent total failure because of timing issues.</w:t>
       </w:r>
       <w:r>
@@ -3338,9 +3303,6 @@
         <w:t xml:space="preserve"> </w:t>
       </w:r>
       <w:r>
-        <w:rPr>
-          <w:lang/>
-        </w:rPr>
         <w:t>The Jetson is not receiving information and only transmitting information.</w:t>
       </w:r>
       <w:r>
@@ -3352,32 +3314,17 @@
     </w:p>
     <w:p>
       <w:r>
-        <w:t xml:space="preserve">Main MQTT </w:t>
-      </w:r>
-      <w:r>
-        <w:t>Server name</w:t>
-      </w:r>
-      <w:r>
-        <w:t>: FruitSystem</w:t>
-      </w:r>
-    </w:p>
-    <w:p>
-      <w:r>
-        <w:t>So</w:t>
-      </w:r>
-      <w:r>
-        <w:t>,</w:t>
-      </w:r>
-      <w:r>
-        <w:t xml:space="preserve"> every subtopic must be called with Fruitsystem/desired topic</w:t>
-      </w:r>
-    </w:p>
-    <w:p>
-      <w:r>
-        <w:t>Robot Messages</w:t>
-      </w:r>
-      <w:r>
-        <w:t>: Used by the dashboard</w:t>
+        <w:t>Main MQTT Server name: FruitSystem</w:t>
+      </w:r>
+    </w:p>
+    <w:p>
+      <w:r>
+        <w:t>So, every subtopic must be called with Fruitsystem/desired topic</w:t>
+      </w:r>
+    </w:p>
+    <w:p>
+      <w:r>
+        <w:t>Robot Messages: Used by the dashboard</w:t>
       </w:r>
     </w:p>
     <w:p>
@@ -3387,10 +3334,7 @@
     </w:p>
     <w:p>
       <w:r>
-        <w:t>Camera Messages</w:t>
-      </w:r>
-      <w:r>
-        <w:t>: Used by the robot</w:t>
+        <w:t>Camera Messages: Used by the robot</w:t>
       </w:r>
     </w:p>
     <w:p>
@@ -3400,10 +3344,7 @@
     </w:p>
     <w:p>
       <w:r>
-        <w:t>Error Messages</w:t>
-      </w:r>
-      <w:r>
-        <w:t>: Used by both the dashboard and the robot (depends a bit on what the actual error message is)</w:t>
+        <w:t>Error Messages: Used by both the dashboard and the robot (depends a bit on what the actual error message is)</w:t>
       </w:r>
     </w:p>
     <w:p>
@@ -3653,10 +3594,7 @@
     </w:p>
     <w:p>
       <w:r>
-        <w:t xml:space="preserve">We are working in sprints of three weeks with a demo at the end of each sprint for our supervisors. We will have meetings every Sunday at 19:00 </w:t>
-      </w:r>
-      <w:r>
-        <w:t xml:space="preserve">CEST with our group, and we will have a meeting with the supervisors every Monday at 12:30 CEST. </w:t>
+        <w:t xml:space="preserve">We are working in sprints of three weeks with a demo at the end of each sprint for our supervisors. We will have meetings every Sunday at 19:00 CEST with our group, and we will have a meeting with the supervisors every Monday at 12:30 CEST. </w:t>
       </w:r>
     </w:p>
     <w:p>
@@ -3703,10 +3641,7 @@
       <w:bookmarkStart w:id="15" w:name="_44sinio" w:colFirst="0" w:colLast="0"/>
       <w:bookmarkEnd w:id="15"/>
       <w:r>
-        <w:t>Time p</w:t>
-      </w:r>
-      <w:r>
-        <w:t>lan</w:t>
+        <w:t>Time plan</w:t>
       </w:r>
     </w:p>
     <w:p/>
@@ -3886,10 +3821,7 @@
               <w:spacing w:line="240" w:lineRule="auto"/>
             </w:pPr>
             <w:r>
-              <w:t>Robot sorting, Node-Red interval calculation, MQTT Prot</w:t>
-            </w:r>
-            <w:r>
-              <w:t>ocol integration</w:t>
+              <w:t>Robot sorting, Node-Red interval calculation, MQTT Protocol integration</w:t>
             </w:r>
           </w:p>
         </w:tc>
@@ -4164,10 +4096,7 @@
       </w:r>
       <w:proofErr w:type="spellEnd"/>
       <w:r>
-        <w:t>. We spilt the group into two groups one being the camera group and the other one being the robot group. The camera gro</w:t>
-      </w:r>
-      <w:r>
-        <w:t xml:space="preserve">up exist of Sara van Eersel, Chiara </w:t>
+        <w:t xml:space="preserve">. We spilt the group into two groups one being the camera group and the other one being the robot group. The camera group exist of Sara van Eersel, Chiara </w:t>
       </w:r>
       <w:proofErr w:type="spellStart"/>
       <w:r>
@@ -4223,10 +4152,7 @@
       </w:r>
       <w:proofErr w:type="spellEnd"/>
       <w:r>
-        <w:t xml:space="preserve"> and Thomas Schenk. The robot group is responsible for making the robot move and the camera group is respo</w:t>
-      </w:r>
-      <w:r>
-        <w:t xml:space="preserve">nsible for image recognition. </w:t>
+        <w:t xml:space="preserve"> and Thomas Schenk. The robot group is responsible for making the robot move and the camera group is responsible for image recognition. </w:t>
       </w:r>
     </w:p>
     <w:p>
@@ -4245,10 +4171,7 @@
     </w:p>
     <w:p>
       <w:r>
-        <w:t xml:space="preserve">The communication within the group goes through Discord. The communication with the supervisors goes through Teams. All the code and documentation are uploaded into git. The notes of every meeting are posted in </w:t>
-      </w:r>
-      <w:r>
-        <w:t xml:space="preserve">the Discord channel ‘Notes’ and will be posted there shortly after the meeting by Chiara. The Scrum board for task tracking and distribution is on Trello. </w:t>
+        <w:t xml:space="preserve">The communication within the group goes through Discord. The communication with the supervisors goes through Teams. All the code and documentation are uploaded into git. The notes of every meeting are posted in the Discord channel ‘Notes’ and will be posted there shortly after the meeting by Chiara. The Scrum board for task tracking and distribution is on Trello. </w:t>
       </w:r>
     </w:p>
     <w:p>
@@ -4459,10 +4382,7 @@
           </w:tcPr>
           <w:p>
             <w:r>
-              <w:t>Talk about it as a group, then prevent it in the fut</w:t>
-            </w:r>
-            <w:r>
-              <w:t>ure. On repeated occurrence, enquire from the teacher what can be done.</w:t>
+              <w:t>Talk about it as a group, then prevent it in the future. On repeated occurrence, enquire from the teacher what can be done.</w:t>
             </w:r>
           </w:p>
         </w:tc>
@@ -4600,10 +4520,7 @@
           </w:tcPr>
           <w:p>
             <w:r>
-              <w:t>L</w:t>
-            </w:r>
-            <w:r>
-              <w:t>ack of motivation</w:t>
+              <w:t>Lack of motivation</w:t>
             </w:r>
           </w:p>
         </w:tc>
@@ -6008,7 +5925,6 @@
       <w:rFonts w:ascii="Times New Roman" w:eastAsia="Times New Roman" w:hAnsi="Times New Roman" w:cs="Times New Roman"/>
       <w:sz w:val="24"/>
       <w:szCs w:val="24"/>
-      <w:lang/>
     </w:rPr>
   </w:style>
 </w:styles>

</xml_diff>

<commit_message>
Added message robot ready
</commit_message>
<xml_diff>
--- a/Documentation/Project document.docx
+++ b/Documentation/Project document.docx
@@ -2,6 +2,7 @@
 <file path=word/document.xml><?xml version="1.0" encoding="utf-8"?>
 <w:document xmlns:wpc="http://schemas.microsoft.com/office/word/2010/wordprocessingCanvas" xmlns:cx="http://schemas.microsoft.com/office/drawing/2014/chartex" xmlns:cx1="http://schemas.microsoft.com/office/drawing/2015/9/8/chartex" xmlns:cx2="http://schemas.microsoft.com/office/drawing/2015/10/21/chartex" xmlns:cx3="http://schemas.microsoft.com/office/drawing/2016/5/9/chartex" xmlns:cx4="http://schemas.microsoft.com/office/drawing/2016/5/10/chartex" xmlns:cx5="http://schemas.microsoft.com/office/drawing/2016/5/11/chartex" xmlns:cx6="http://schemas.microsoft.com/office/drawing/2016/5/12/chartex" xmlns:cx7="http://schemas.microsoft.com/office/drawing/2016/5/13/chartex" xmlns:cx8="http://schemas.microsoft.com/office/drawing/2016/5/14/chartex" xmlns:mc="http://schemas.openxmlformats.org/markup-compatibility/2006" xmlns:aink="http://schemas.microsoft.com/office/drawing/2016/ink" xmlns:am3d="http://schemas.microsoft.com/office/drawing/2017/model3d" xmlns:o="urn:schemas-microsoft-com:office:office" xmlns:r="http://schemas.openxmlformats.org/officeDocument/2006/relationships" xmlns:m="http://schemas.openxmlformats.org/officeDocument/2006/math" xmlns:v="urn:schemas-microsoft-com:vml" xmlns:wp14="http://schemas.microsoft.com/office/word/2010/wordprocessingDrawing" xmlns:wp="http://schemas.openxmlformats.org/drawingml/2006/wordprocessingDrawing" xmlns:w10="urn:schemas-microsoft-com:office:word" xmlns:w="http://schemas.openxmlformats.org/wordprocessingml/2006/main" xmlns:w14="http://schemas.microsoft.com/office/word/2010/wordml" xmlns:w15="http://schemas.microsoft.com/office/word/2012/wordml" xmlns:w16cex="http://schemas.microsoft.com/office/word/2018/wordml/cex" xmlns:w16cid="http://schemas.microsoft.com/office/word/2016/wordml/cid" xmlns:w16="http://schemas.microsoft.com/office/word/2018/wordml" xmlns:w16sdtdh="http://schemas.microsoft.com/office/word/2020/wordml/sdtdatahash" xmlns:w16se="http://schemas.microsoft.com/office/word/2015/wordml/symex" xmlns:wpg="http://schemas.microsoft.com/office/word/2010/wordprocessingGroup" xmlns:wpi="http://schemas.microsoft.com/office/word/2010/wordprocessingInk" xmlns:wne="http://schemas.microsoft.com/office/word/2006/wordml" xmlns:wps="http://schemas.microsoft.com/office/word/2010/wordprocessingShape" mc:Ignorable="w14 w15 w16se w16cid w16 w16cex w16sdtdh wp14">
   <w:body>
+    <w:p/>
     <w:p>
       <w:r>
         <w:rPr>
@@ -10,7 +11,158 @@
         <mc:AlternateContent>
           <mc:Choice Requires="wps">
             <w:drawing>
-              <wp:anchor distT="0" distB="0" distL="0" distR="0" simplePos="0" relativeHeight="251658240" behindDoc="1" locked="0" layoutInCell="1" hidden="0" allowOverlap="1" wp14:anchorId="60292A5F" wp14:editId="264B70A1">
+              <wp:anchor distT="45720" distB="45720" distL="114300" distR="114300" simplePos="0" relativeHeight="251659264" behindDoc="0" locked="0" layoutInCell="1" hidden="0" allowOverlap="1" wp14:anchorId="372C9C77" wp14:editId="7746E343">
+                <wp:simplePos x="0" y="0"/>
+                <wp:positionH relativeFrom="margin">
+                  <wp:align>left</wp:align>
+                </wp:positionH>
+                <wp:positionV relativeFrom="paragraph">
+                  <wp:posOffset>6831330</wp:posOffset>
+                </wp:positionV>
+                <wp:extent cx="3459480" cy="365760"/>
+                <wp:effectExtent l="0" t="0" r="0" b="0"/>
+                <wp:wrapSquare wrapText="bothSides" distT="45720" distB="45720" distL="114300" distR="114300"/>
+                <wp:docPr id="2" name="Text Box 2"/>
+                <wp:cNvGraphicFramePr>
+                  <a:graphicFrameLocks xmlns:a="http://schemas.openxmlformats.org/drawingml/2006/main"/>
+                </wp:cNvGraphicFramePr>
+                <a:graphic xmlns:a="http://schemas.openxmlformats.org/drawingml/2006/main">
+                  <a:graphicData uri="http://schemas.microsoft.com/office/word/2010/wordprocessingShape">
+                    <wps:wsp>
+                      <wps:cNvSpPr txBox="1">
+                        <a:spLocks noChangeArrowheads="1"/>
+                      </wps:cNvSpPr>
+                      <wps:spPr bwMode="auto">
+                        <a:xfrm>
+                          <a:off x="0" y="0"/>
+                          <a:ext cx="3459480" cy="365760"/>
+                        </a:xfrm>
+                        <a:prstGeom prst="rect">
+                          <a:avLst/>
+                        </a:prstGeom>
+                        <a:noFill/>
+                        <a:ln w="9525">
+                          <a:noFill/>
+                          <a:miter lim="800000"/>
+                          <a:headEnd/>
+                          <a:tailEnd/>
+                        </a:ln>
+                      </wps:spPr>
+                      <wps:txbx>
+                        <w:txbxContent>
+                          <w:p>
+                            <w:pPr>
+                              <w:rPr>
+                                <w:color w:val="FFFFFF" w:themeColor="background1"/>
+                                <w:sz w:val="28"/>
+                                <w:szCs w:val="28"/>
+                                <w:lang w:val="en-US"/>
+                              </w:rPr>
+                            </w:pPr>
+                            <w:r>
+                              <w:rPr>
+                                <w:color w:val="FFFFFF" w:themeColor="background1"/>
+                                <w:sz w:val="28"/>
+                                <w:szCs w:val="28"/>
+                                <w:lang w:val="en-US"/>
+                              </w:rPr>
+                              <w:t xml:space="preserve">Date: 08 May 2022              </w:t>
+                            </w:r>
+                            <w:r>
+                              <w:rPr>
+                                <w:color w:val="FFFFFF" w:themeColor="background1"/>
+                                <w:sz w:val="28"/>
+                                <w:szCs w:val="28"/>
+                                <w:lang w:val="en-US"/>
+                              </w:rPr>
+                              <w:t>Version 1.</w:t>
+                            </w:r>
+                            <w:r>
+                              <w:rPr>
+                                <w:color w:val="FFFFFF" w:themeColor="background1"/>
+                                <w:sz w:val="28"/>
+                                <w:szCs w:val="28"/>
+                                <w:lang w:val="en-US"/>
+                              </w:rPr>
+                              <w:t>1.5</w:t>
+                            </w:r>
+                          </w:p>
+                        </w:txbxContent>
+                      </wps:txbx>
+                      <wps:bodyPr rot="0" vert="horz" wrap="square" lIns="91440" tIns="45720" rIns="91440" bIns="45720" anchor="t" anchorCtr="0">
+                        <a:noAutofit/>
+                      </wps:bodyPr>
+                    </wps:wsp>
+                  </a:graphicData>
+                </a:graphic>
+                <wp14:sizeRelH relativeFrom="margin">
+                  <wp14:pctWidth>0</wp14:pctWidth>
+                </wp14:sizeRelH>
+              </wp:anchor>
+            </w:drawing>
+          </mc:Choice>
+          <mc:Fallback>
+            <w:pict>
+              <v:shapetype w14:anchorId="372C9C77" id="_x0000_t202" coordsize="21600,21600" o:spt="202" path="m,l,21600r21600,l21600,xe">
+                <v:stroke joinstyle="miter"/>
+                <v:path gradientshapeok="t" o:connecttype="rect"/>
+              </v:shapetype>
+              <v:shape id="Text Box 2" o:spid="_x0000_s1026" type="#_x0000_t202" style="position:absolute;margin-left:0;margin-top:537.9pt;width:272.4pt;height:28.8pt;z-index:251659264;visibility:visible;mso-wrap-style:square;mso-width-percent:0;mso-wrap-distance-left:9pt;mso-wrap-distance-top:3.6pt;mso-wrap-distance-right:9pt;mso-wrap-distance-bottom:3.6pt;mso-position-horizontal:left;mso-position-horizontal-relative:margin;mso-position-vertical:absolute;mso-position-vertical-relative:text;mso-width-percent:0;mso-width-relative:margin;v-text-anchor:top" o:gfxdata="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" filled="f" stroked="f">
+                <v:textbox>
+                  <w:txbxContent>
+                    <w:p>
+                      <w:pPr>
+                        <w:rPr>
+                          <w:color w:val="FFFFFF" w:themeColor="background1"/>
+                          <w:sz w:val="28"/>
+                          <w:szCs w:val="28"/>
+                          <w:lang w:val="en-US"/>
+                        </w:rPr>
+                      </w:pPr>
+                      <w:r>
+                        <w:rPr>
+                          <w:color w:val="FFFFFF" w:themeColor="background1"/>
+                          <w:sz w:val="28"/>
+                          <w:szCs w:val="28"/>
+                          <w:lang w:val="en-US"/>
+                        </w:rPr>
+                        <w:t xml:space="preserve">Date: 08 May 2022              </w:t>
+                      </w:r>
+                      <w:r>
+                        <w:rPr>
+                          <w:color w:val="FFFFFF" w:themeColor="background1"/>
+                          <w:sz w:val="28"/>
+                          <w:szCs w:val="28"/>
+                          <w:lang w:val="en-US"/>
+                        </w:rPr>
+                        <w:t>Version 1.</w:t>
+                      </w:r>
+                      <w:r>
+                        <w:rPr>
+                          <w:color w:val="FFFFFF" w:themeColor="background1"/>
+                          <w:sz w:val="28"/>
+                          <w:szCs w:val="28"/>
+                          <w:lang w:val="en-US"/>
+                        </w:rPr>
+                        <w:t>1.5</w:t>
+                      </w:r>
+                    </w:p>
+                  </w:txbxContent>
+                </v:textbox>
+                <w10:wrap type="square" anchorx="margin"/>
+              </v:shape>
+            </w:pict>
+          </mc:Fallback>
+        </mc:AlternateContent>
+      </w:r>
+      <w:r>
+        <w:rPr>
+          <w:noProof/>
+        </w:rPr>
+        <mc:AlternateContent>
+          <mc:Choice Requires="wps">
+            <w:drawing>
+              <wp:anchor distT="0" distB="0" distL="0" distR="0" simplePos="0" relativeHeight="251658240" behindDoc="1" locked="0" layoutInCell="1" hidden="0" allowOverlap="1" wp14:anchorId="60292A5F" wp14:editId="2193D6C4">
                 <wp:simplePos x="0" y="0"/>
                 <wp:positionH relativeFrom="page">
                   <wp:align>center</wp:align>
@@ -18,8 +170,8 @@
                 <wp:positionV relativeFrom="page">
                   <wp:posOffset>5452745</wp:posOffset>
                 </wp:positionV>
-                <wp:extent cx="7034530" cy="3255264"/>
-                <wp:effectExtent l="0" t="0" r="6985" b="0"/>
+                <wp:extent cx="7034530" cy="3162300"/>
+                <wp:effectExtent l="0" t="0" r="13970" b="0"/>
                 <wp:wrapNone/>
                 <wp:docPr id="1" name="Text Box 1"/>
                 <wp:cNvGraphicFramePr/>
@@ -30,7 +182,7 @@
                       <wps:spPr>
                         <a:xfrm>
                           <a:off x="0" y="0"/>
-                          <a:ext cx="7034530" cy="3255264"/>
+                          <a:ext cx="7034530" cy="3162300"/>
                         </a:xfrm>
                         <a:prstGeom prst="rect">
                           <a:avLst/>
@@ -145,6 +297,143 @@
                             </w:tr>
                             <w:tr>
                               <w:trPr>
+                                <w:trHeight w:val="2376"/>
+                              </w:trPr>
+                              <w:tc>
+                                <w:tcPr>
+                                  <w:tcW w:w="370" w:type="pct"/>
+                                  <w:shd w:val="clear" w:color="auto" w:fill="4F81BD" w:themeFill="accent1"/>
+                                </w:tcPr>
+                                <w:p/>
+                              </w:tc>
+                              <w:tc>
+                                <w:tcPr>
+                                  <w:tcW w:w="4630" w:type="pct"/>
+                                  <w:shd w:val="clear" w:color="auto" w:fill="404040" w:themeFill="text1" w:themeFillTint="BF"/>
+                                </w:tcPr>
+                                <w:p>
+                                  <w:pPr>
+                                    <w:spacing w:line="288" w:lineRule="auto"/>
+                                    <w:ind w:left="360" w:right="360"/>
+                                    <w:rPr>
+                                      <w:b/>
+                                      <w:bCs/>
+                                      <w:color w:val="FFFFFF" w:themeColor="background1"/>
+                                      <w:sz w:val="28"/>
+                                      <w:szCs w:val="28"/>
+                                    </w:rPr>
+                                  </w:pPr>
+                                  <w:r>
+                                    <w:rPr>
+                                      <w:b/>
+                                      <w:bCs/>
+                                      <w:color w:val="FFFFFF" w:themeColor="background1"/>
+                                      <w:sz w:val="28"/>
+                                      <w:szCs w:val="28"/>
+                                    </w:rPr>
+                                    <w:t>Laura Vallinaho</w:t>
+                                  </w:r>
+                                  <w:r>
+                                    <w:rPr>
+                                      <w:b/>
+                                      <w:bCs/>
+                                      <w:color w:val="FFFFFF" w:themeColor="background1"/>
+                                      <w:sz w:val="28"/>
+                                      <w:szCs w:val="28"/>
+                                    </w:rPr>
+                                    <w:t xml:space="preserve">, </w:t>
+                                  </w:r>
+                                  <w:r>
+                                    <w:rPr>
+                                      <w:b/>
+                                      <w:bCs/>
+                                      <w:color w:val="FFFFFF" w:themeColor="background1"/>
+                                      <w:sz w:val="28"/>
+                                      <w:szCs w:val="28"/>
+                                    </w:rPr>
+                                    <w:t xml:space="preserve">Marko Tiitto, Jorrit </w:t>
+                                  </w:r>
+                                  <w:r>
+                                    <w:rPr>
+                                      <w:b/>
+                                      <w:bCs/>
+                                      <w:color w:val="FFFFFF" w:themeColor="background1"/>
+                                      <w:sz w:val="28"/>
+                                      <w:szCs w:val="28"/>
+                                    </w:rPr>
+                                    <w:t xml:space="preserve">van </w:t>
+                                  </w:r>
+                                  <w:r>
+                                    <w:rPr>
+                                      <w:b/>
+                                      <w:bCs/>
+                                      <w:color w:val="FFFFFF" w:themeColor="background1"/>
+                                      <w:sz w:val="28"/>
+                                      <w:szCs w:val="28"/>
+                                    </w:rPr>
+                                    <w:t xml:space="preserve">Triest, Thomas Schenk, </w:t>
+                                  </w:r>
+                                </w:p>
+                                <w:p>
+                                  <w:pPr>
+                                    <w:spacing w:line="288" w:lineRule="auto"/>
+                                    <w:ind w:left="360" w:right="360"/>
+                                    <w:rPr>
+                                      <w:b/>
+                                      <w:bCs/>
+                                      <w:color w:val="FFFFFF" w:themeColor="background1"/>
+                                      <w:sz w:val="28"/>
+                                      <w:szCs w:val="28"/>
+                                    </w:rPr>
+                                  </w:pPr>
+                                  <w:r>
+                                    <w:rPr>
+                                      <w:b/>
+                                      <w:bCs/>
+                                      <w:color w:val="FFFFFF" w:themeColor="background1"/>
+                                      <w:sz w:val="28"/>
+                                      <w:szCs w:val="28"/>
+                                    </w:rPr>
+                                    <w:t>Sara van Eersel, Simon Schreurs &amp; Chiara Babiak</w:t>
+                                  </w:r>
+                                </w:p>
+                                <w:p>
+                                  <w:r>
+                                    <w:t xml:space="preserve">     </w:t>
+                                  </w:r>
+                                  <w:r>
+                                    <w:rPr>
+                                      <w:color w:val="FFFFFF" w:themeColor="background1"/>
+                                    </w:rPr>
+                                    <w:t xml:space="preserve"> </w:t>
+                                  </w:r>
+                                  <w:r>
+                                    <w:rPr>
+                                      <w:color w:val="FFFFFF" w:themeColor="background1"/>
+                                    </w:rPr>
+                                    <w:t xml:space="preserve"> </w:t>
+                                  </w:r>
+                                  <w:r>
+                                    <w:rPr>
+                                      <w:color w:val="FFFFFF" w:themeColor="background1"/>
+                                      <w:sz w:val="28"/>
+                                      <w:szCs w:val="28"/>
+                                    </w:rPr>
+                                    <w:t>Super</w:t>
+                                  </w:r>
+                                  <w:r>
+                                    <w:rPr>
+                                      <w:color w:val="FFFFFF" w:themeColor="background1"/>
+                                      <w:sz w:val="28"/>
+                                      <w:szCs w:val="28"/>
+                                    </w:rPr>
+                                    <w:t>visors: Suzana Andova &amp; Tommi Kokko</w:t>
+                                  </w:r>
+                                </w:p>
+                              </w:tc>
+                            </w:tr>
+                            <w:tr>
+                              <w:trPr>
                                 <w:trHeight w:hRule="exact" w:val="648"/>
                               </w:trPr>
                               <w:tc>
@@ -188,11 +477,9 @@
                                 </w:tcPr>
                                 <w:p>
                                   <w:pPr>
-                                    <w:spacing w:line="288" w:lineRule="auto"/>
+                                    <w:spacing w:after="240" w:line="288" w:lineRule="auto"/>
                                     <w:ind w:left="360" w:right="360"/>
                                     <w:rPr>
-                                      <w:b/>
-                                      <w:bCs/>
                                       <w:color w:val="FFFFFF" w:themeColor="background1"/>
                                       <w:sz w:val="28"/>
                                       <w:szCs w:val="28"/>
@@ -201,269 +488,45 @@
                                   <w:sdt>
                                     <w:sdtPr>
                                       <w:rPr>
-                                        <w:b/>
-                                        <w:bCs/>
                                         <w:color w:val="FFFFFF" w:themeColor="background1"/>
                                         <w:sz w:val="28"/>
                                         <w:szCs w:val="28"/>
                                       </w:rPr>
-                                      <w:alias w:val="Author"/>
+                                      <w:alias w:val="Course title"/>
                                       <w:tag w:val=""/>
-                                      <w:id w:val="942812742"/>
-                                      <w:showingPlcHdr/>
-                                      <w:dataBinding w:prefixMappings="xmlns:ns0='http://purl.org/dc/elements/1.1/' xmlns:ns1='http://schemas.openxmlformats.org/package/2006/metadata/core-properties' " w:xpath="/ns1:coreProperties[1]/ns0:creator[1]" w:storeItemID="{6C3C8BC8-F283-45AE-878A-BAB7291924A1}"/>
+                                      <w:id w:val="-15923909"/>
+                                      <w:dataBinding w:prefixMappings="xmlns:ns0='http://purl.org/dc/elements/1.1/' xmlns:ns1='http://schemas.openxmlformats.org/package/2006/metadata/core-properties' " w:xpath="/ns1:coreProperties[1]/ns1:category[1]" w:storeItemID="{6C3C8BC8-F283-45AE-878A-BAB7291924A1}"/>
                                       <w:text/>
                                     </w:sdtPr>
                                     <w:sdtEndPr/>
                                     <w:sdtContent>
                                       <w:r>
                                         <w:rPr>
-                                          <w:b/>
-                                          <w:bCs/>
                                           <w:color w:val="FFFFFF" w:themeColor="background1"/>
                                           <w:sz w:val="28"/>
                                           <w:szCs w:val="28"/>
                                         </w:rPr>
-                                        <w:t xml:space="preserve">     </w:t>
+                                        <w:t xml:space="preserve">Supervisors: </w:t>
                                       </w:r>
-                                    </w:sdtContent>
-                                  </w:sdt>
-                                  <w:r>
-                                    <w:rPr>
-                                      <w:b/>
-                                      <w:bCs/>
-                                      <w:color w:val="FFFFFF" w:themeColor="background1"/>
-                                      <w:sz w:val="28"/>
-                                      <w:szCs w:val="28"/>
-                                    </w:rPr>
-                                    <w:t xml:space="preserve">Laura </w:t>
-                                  </w:r>
-                                  <w:proofErr w:type="spellStart"/>
-                                  <w:r>
-                                    <w:rPr>
-                                      <w:b/>
-                                      <w:bCs/>
-                                      <w:color w:val="FFFFFF" w:themeColor="background1"/>
-                                      <w:sz w:val="28"/>
-                                      <w:szCs w:val="28"/>
-                                    </w:rPr>
-                                    <w:t>Vallinaho</w:t>
-                                  </w:r>
-                                  <w:proofErr w:type="spellEnd"/>
-                                  <w:r>
-                                    <w:rPr>
-                                      <w:b/>
-                                      <w:bCs/>
-                                      <w:color w:val="FFFFFF" w:themeColor="background1"/>
-                                      <w:sz w:val="28"/>
-                                      <w:szCs w:val="28"/>
-                                    </w:rPr>
-                                    <w:t xml:space="preserve">, </w:t>
-                                  </w:r>
-                                  <w:r>
-                                    <w:rPr>
-                                      <w:b/>
-                                      <w:bCs/>
-                                      <w:color w:val="FFFFFF" w:themeColor="background1"/>
-                                      <w:sz w:val="28"/>
-                                      <w:szCs w:val="28"/>
-                                    </w:rPr>
-                                    <w:t xml:space="preserve">Marko </w:t>
-                                  </w:r>
-                                  <w:proofErr w:type="spellStart"/>
-                                  <w:r>
-                                    <w:rPr>
-                                      <w:b/>
-                                      <w:bCs/>
-                                      <w:color w:val="FFFFFF" w:themeColor="background1"/>
-                                      <w:sz w:val="28"/>
-                                      <w:szCs w:val="28"/>
-                                    </w:rPr>
-                                    <w:t>Tiitto</w:t>
-                                  </w:r>
-                                  <w:proofErr w:type="spellEnd"/>
-                                  <w:r>
-                                    <w:rPr>
-                                      <w:b/>
-                                      <w:bCs/>
-                                      <w:color w:val="FFFFFF" w:themeColor="background1"/>
-                                      <w:sz w:val="28"/>
-                                      <w:szCs w:val="28"/>
-                                    </w:rPr>
-                                    <w:t xml:space="preserve">, </w:t>
-                                  </w:r>
-                                  <w:proofErr w:type="spellStart"/>
-                                  <w:r>
-                                    <w:rPr>
-                                      <w:b/>
-                                      <w:bCs/>
-                                      <w:color w:val="FFFFFF" w:themeColor="background1"/>
-                                      <w:sz w:val="28"/>
-                                      <w:szCs w:val="28"/>
-                                    </w:rPr>
-                                    <w:t>Jorrit</w:t>
-                                  </w:r>
-                                  <w:proofErr w:type="spellEnd"/>
-                                  <w:r>
-                                    <w:rPr>
-                                      <w:b/>
-                                      <w:bCs/>
-                                      <w:color w:val="FFFFFF" w:themeColor="background1"/>
-                                      <w:sz w:val="28"/>
-                                      <w:szCs w:val="28"/>
-                                    </w:rPr>
-                                    <w:t xml:space="preserve"> </w:t>
-                                  </w:r>
-                                  <w:r>
-                                    <w:rPr>
-                                      <w:b/>
-                                      <w:bCs/>
-                                      <w:color w:val="FFFFFF" w:themeColor="background1"/>
-                                      <w:sz w:val="28"/>
-                                      <w:szCs w:val="28"/>
-                                    </w:rPr>
-                                    <w:t xml:space="preserve">van </w:t>
-                                  </w:r>
-                                  <w:proofErr w:type="spellStart"/>
-                                  <w:r>
-                                    <w:rPr>
-                                      <w:b/>
-                                      <w:bCs/>
-                                      <w:color w:val="FFFFFF" w:themeColor="background1"/>
-                                      <w:sz w:val="28"/>
-                                      <w:szCs w:val="28"/>
-                                    </w:rPr>
-                                    <w:t>Triest</w:t>
-                                  </w:r>
-                                  <w:proofErr w:type="spellEnd"/>
-                                  <w:r>
-                                    <w:rPr>
-                                      <w:b/>
-                                      <w:bCs/>
-                                      <w:color w:val="FFFFFF" w:themeColor="background1"/>
-                                      <w:sz w:val="28"/>
-                                      <w:szCs w:val="28"/>
-                                    </w:rPr>
-                                    <w:t xml:space="preserve">, Thomas Schenk, </w:t>
-                                  </w:r>
-                                </w:p>
-                                <w:p>
-                                  <w:pPr>
-                                    <w:spacing w:line="288" w:lineRule="auto"/>
-                                    <w:ind w:left="360" w:right="360"/>
-                                    <w:rPr>
-                                      <w:b/>
-                                      <w:bCs/>
-                                      <w:color w:val="FFFFFF" w:themeColor="background1"/>
-                                      <w:sz w:val="28"/>
-                                      <w:szCs w:val="28"/>
-                                      <w:lang w:val="nl-NL"/>
-                                    </w:rPr>
-                                  </w:pPr>
-                                  <w:r>
-                                    <w:rPr>
-                                      <w:b/>
-                                      <w:bCs/>
-                                      <w:color w:val="FFFFFF" w:themeColor="background1"/>
-                                      <w:sz w:val="28"/>
-                                      <w:szCs w:val="28"/>
-                                      <w:lang w:val="nl-NL"/>
-                                    </w:rPr>
-                                    <w:t xml:space="preserve">Sara van Eersel, Simon Schreurs &amp; Chiara </w:t>
-                                  </w:r>
-                                  <w:proofErr w:type="spellStart"/>
-                                  <w:r>
-                                    <w:rPr>
-                                      <w:b/>
-                                      <w:bCs/>
-                                      <w:color w:val="FFFFFF" w:themeColor="background1"/>
-                                      <w:sz w:val="28"/>
-                                      <w:szCs w:val="28"/>
-                                      <w:lang w:val="nl-NL"/>
-                                    </w:rPr>
-                                    <w:t>Babiak</w:t>
-                                  </w:r>
-                                  <w:proofErr w:type="spellEnd"/>
-                                </w:p>
-                                <w:sdt>
-                                  <w:sdtPr>
-                                    <w:rPr>
-                                      <w:color w:val="FFFFFF" w:themeColor="background1"/>
-                                      <w:sz w:val="28"/>
-                                      <w:szCs w:val="28"/>
-                                    </w:rPr>
-                                    <w:alias w:val="Course title"/>
-                                    <w:tag w:val=""/>
-                                    <w:id w:val="-15923909"/>
-                                    <w:showingPlcHdr/>
-                                    <w:dataBinding w:prefixMappings="xmlns:ns0='http://purl.org/dc/elements/1.1/' xmlns:ns1='http://schemas.openxmlformats.org/package/2006/metadata/core-properties' " w:xpath="/ns1:coreProperties[1]/ns1:category[1]" w:storeItemID="{6C3C8BC8-F283-45AE-878A-BAB7291924A1}"/>
-                                    <w:text/>
-                                  </w:sdtPr>
-                                  <w:sdtEndPr/>
-                                  <w:sdtContent>
-                                    <w:p>
-                                      <w:pPr>
-                                        <w:spacing w:line="288" w:lineRule="auto"/>
-                                        <w:ind w:left="360" w:right="360"/>
-                                        <w:rPr>
-                                          <w:color w:val="FFFFFF" w:themeColor="background1"/>
-                                          <w:sz w:val="28"/>
-                                          <w:szCs w:val="28"/>
-                                        </w:rPr>
-                                      </w:pPr>
                                       <w:r>
                                         <w:rPr>
                                           <w:color w:val="FFFFFF" w:themeColor="background1"/>
                                           <w:sz w:val="28"/>
                                           <w:szCs w:val="28"/>
                                         </w:rPr>
-                                        <w:t xml:space="preserve">     </w:t>
+                                        <w:t>Suzana Andova</w:t>
                                       </w:r>
-                                    </w:p>
-                                  </w:sdtContent>
-                                </w:sdt>
-                                <w:sdt>
-                                  <w:sdtPr>
-                                    <w:rPr>
-                                      <w:color w:val="FFFFFF" w:themeColor="background1"/>
-                                      <w:sz w:val="28"/>
-                                      <w:szCs w:val="28"/>
-                                    </w:rPr>
-                                    <w:alias w:val="Date"/>
-                                    <w:tag w:val=""/>
-                                    <w:id w:val="748164578"/>
-                                    <w:showingPlcHdr/>
-                                    <w:dataBinding w:prefixMappings="xmlns:ns0='http://schemas.microsoft.com/office/2006/coverPageProps' " w:xpath="/ns0:CoverPageProperties[1]/ns0:PublishDate[1]" w:storeItemID="{55AF091B-3C7A-41E3-B477-F2FDAA23CFDA}"/>
-                                    <w:date>
-                                      <w:dateFormat w:val="M/d/yy"/>
-                                      <w:lid w:val="en-US"/>
-                                      <w:storeMappedDataAs w:val="dateTime"/>
-                                      <w:calendar w:val="gregorian"/>
-                                    </w:date>
-                                  </w:sdtPr>
-                                  <w:sdtEndPr/>
-                                  <w:sdtContent>
-                                    <w:p>
-                                      <w:pPr>
-                                        <w:spacing w:after="240" w:line="288" w:lineRule="auto"/>
-                                        <w:ind w:left="360" w:right="360"/>
-                                        <w:rPr>
-                                          <w:color w:val="FFFFFF" w:themeColor="background1"/>
-                                          <w:sz w:val="28"/>
-                                          <w:szCs w:val="28"/>
-                                        </w:rPr>
-                                      </w:pPr>
                                       <w:r>
                                         <w:rPr>
                                           <w:color w:val="FFFFFF" w:themeColor="background1"/>
                                           <w:sz w:val="28"/>
                                           <w:szCs w:val="28"/>
                                         </w:rPr>
-                                        <w:t xml:space="preserve">     </w:t>
+                                        <w:t xml:space="preserve"> &amp; Tommi Kokko        </w:t>
                                       </w:r>
-                                    </w:p>
-                                  </w:sdtContent>
-                                </w:sdt>
+                                    </w:sdtContent>
+                                  </w:sdt>
+                                </w:p>
                               </w:tc>
                             </w:tr>
                           </w:tbl>
@@ -474,22 +537,21 @@
                         <a:prstTxWarp prst="textNoShape">
                           <a:avLst/>
                         </a:prstTxWarp>
-                        <a:spAutoFit/>
+                        <a:noAutofit/>
                       </wps:bodyPr>
                     </wps:wsp>
                   </a:graphicData>
                 </a:graphic>
+                <wp14:sizeRelV relativeFrom="margin">
+                  <wp14:pctHeight>0</wp14:pctHeight>
+                </wp14:sizeRelV>
               </wp:anchor>
             </w:drawing>
           </mc:Choice>
           <mc:Fallback>
             <w:pict>
-              <v:shapetype w14:anchorId="60292A5F" id="_x0000_t202" coordsize="21600,21600" o:spt="202" path="m,l,21600r21600,l21600,xe">
-                <v:stroke joinstyle="miter"/>
-                <v:path gradientshapeok="t" o:connecttype="rect"/>
-              </v:shapetype>
-              <v:shape id="Text Box 1" o:spid="_x0000_s1026" type="#_x0000_t202" style="position:absolute;margin-left:0;margin-top:429.35pt;width:553.9pt;height:256.3pt;z-index:-251658240;visibility:visible;mso-wrap-style:square;mso-wrap-distance-left:0;mso-wrap-distance-top:0;mso-wrap-distance-right:0;mso-wrap-distance-bottom:0;mso-position-horizontal:center;mso-position-horizontal-relative:page;mso-position-vertical:absolute;mso-position-vertical-relative:page;v-text-anchor:top" o:gfxdata="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" filled="f" stroked="f" strokeweight=".5pt">
-                <v:textbox style="mso-fit-shape-to-text:t" inset="0,0,0,0">
+              <v:shape w14:anchorId="60292A5F" id="Text Box 1" o:spid="_x0000_s1027" type="#_x0000_t202" style="position:absolute;margin-left:0;margin-top:429.35pt;width:553.9pt;height:249pt;z-index:-251658240;visibility:visible;mso-wrap-style:square;mso-height-percent:0;mso-wrap-distance-left:0;mso-wrap-distance-top:0;mso-wrap-distance-right:0;mso-wrap-distance-bottom:0;mso-position-horizontal:center;mso-position-horizontal-relative:page;mso-position-vertical:absolute;mso-position-vertical-relative:page;mso-height-percent:0;mso-height-relative:margin;v-text-anchor:top" o:gfxdata="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" filled="f" stroked="f" strokeweight=".5pt">
+                <v:textbox inset="0,0,0,0">
                   <w:txbxContent>
                     <w:tbl>
                       <w:tblPr>
@@ -579,6 +641,143 @@
                       </w:tr>
                       <w:tr>
                         <w:trPr>
+                          <w:trHeight w:val="2376"/>
+                        </w:trPr>
+                        <w:tc>
+                          <w:tcPr>
+                            <w:tcW w:w="370" w:type="pct"/>
+                            <w:shd w:val="clear" w:color="auto" w:fill="4F81BD" w:themeFill="accent1"/>
+                          </w:tcPr>
+                          <w:p/>
+                        </w:tc>
+                        <w:tc>
+                          <w:tcPr>
+                            <w:tcW w:w="4630" w:type="pct"/>
+                            <w:shd w:val="clear" w:color="auto" w:fill="404040" w:themeFill="text1" w:themeFillTint="BF"/>
+                          </w:tcPr>
+                          <w:p>
+                            <w:pPr>
+                              <w:spacing w:line="288" w:lineRule="auto"/>
+                              <w:ind w:left="360" w:right="360"/>
+                              <w:rPr>
+                                <w:b/>
+                                <w:bCs/>
+                                <w:color w:val="FFFFFF" w:themeColor="background1"/>
+                                <w:sz w:val="28"/>
+                                <w:szCs w:val="28"/>
+                              </w:rPr>
+                            </w:pPr>
+                            <w:r>
+                              <w:rPr>
+                                <w:b/>
+                                <w:bCs/>
+                                <w:color w:val="FFFFFF" w:themeColor="background1"/>
+                                <w:sz w:val="28"/>
+                                <w:szCs w:val="28"/>
+                              </w:rPr>
+                              <w:t>Laura Vallinaho</w:t>
+                            </w:r>
+                            <w:r>
+                              <w:rPr>
+                                <w:b/>
+                                <w:bCs/>
+                                <w:color w:val="FFFFFF" w:themeColor="background1"/>
+                                <w:sz w:val="28"/>
+                                <w:szCs w:val="28"/>
+                              </w:rPr>
+                              <w:t xml:space="preserve">, </w:t>
+                            </w:r>
+                            <w:r>
+                              <w:rPr>
+                                <w:b/>
+                                <w:bCs/>
+                                <w:color w:val="FFFFFF" w:themeColor="background1"/>
+                                <w:sz w:val="28"/>
+                                <w:szCs w:val="28"/>
+                              </w:rPr>
+                              <w:t xml:space="preserve">Marko Tiitto, Jorrit </w:t>
+                            </w:r>
+                            <w:r>
+                              <w:rPr>
+                                <w:b/>
+                                <w:bCs/>
+                                <w:color w:val="FFFFFF" w:themeColor="background1"/>
+                                <w:sz w:val="28"/>
+                                <w:szCs w:val="28"/>
+                              </w:rPr>
+                              <w:t xml:space="preserve">van </w:t>
+                            </w:r>
+                            <w:r>
+                              <w:rPr>
+                                <w:b/>
+                                <w:bCs/>
+                                <w:color w:val="FFFFFF" w:themeColor="background1"/>
+                                <w:sz w:val="28"/>
+                                <w:szCs w:val="28"/>
+                              </w:rPr>
+                              <w:t xml:space="preserve">Triest, Thomas Schenk, </w:t>
+                            </w:r>
+                          </w:p>
+                          <w:p>
+                            <w:pPr>
+                              <w:spacing w:line="288" w:lineRule="auto"/>
+                              <w:ind w:left="360" w:right="360"/>
+                              <w:rPr>
+                                <w:b/>
+                                <w:bCs/>
+                                <w:color w:val="FFFFFF" w:themeColor="background1"/>
+                                <w:sz w:val="28"/>
+                                <w:szCs w:val="28"/>
+                              </w:rPr>
+                            </w:pPr>
+                            <w:r>
+                              <w:rPr>
+                                <w:b/>
+                                <w:bCs/>
+                                <w:color w:val="FFFFFF" w:themeColor="background1"/>
+                                <w:sz w:val="28"/>
+                                <w:szCs w:val="28"/>
+                              </w:rPr>
+                              <w:t>Sara van Eersel, Simon Schreurs &amp; Chiara Babiak</w:t>
+                            </w:r>
+                          </w:p>
+                          <w:p>
+                            <w:r>
+                              <w:t xml:space="preserve">     </w:t>
+                            </w:r>
+                            <w:r>
+                              <w:rPr>
+                                <w:color w:val="FFFFFF" w:themeColor="background1"/>
+                              </w:rPr>
+                              <w:t xml:space="preserve"> </w:t>
+                            </w:r>
+                            <w:r>
+                              <w:rPr>
+                                <w:color w:val="FFFFFF" w:themeColor="background1"/>
+                              </w:rPr>
+                              <w:t xml:space="preserve"> </w:t>
+                            </w:r>
+                            <w:r>
+                              <w:rPr>
+                                <w:color w:val="FFFFFF" w:themeColor="background1"/>
+                                <w:sz w:val="28"/>
+                                <w:szCs w:val="28"/>
+                              </w:rPr>
+                              <w:t>Super</w:t>
+                            </w:r>
+                            <w:r>
+                              <w:rPr>
+                                <w:color w:val="FFFFFF" w:themeColor="background1"/>
+                                <w:sz w:val="28"/>
+                                <w:szCs w:val="28"/>
+                              </w:rPr>
+                              <w:t>visors: Suzana Andova &amp; Tommi Kokko</w:t>
+                            </w:r>
+                          </w:p>
+                        </w:tc>
+                      </w:tr>
+                      <w:tr>
+                        <w:trPr>
                           <w:trHeight w:hRule="exact" w:val="648"/>
                         </w:trPr>
                         <w:tc>
@@ -622,11 +821,9 @@
                           </w:tcPr>
                           <w:p>
                             <w:pPr>
-                              <w:spacing w:line="288" w:lineRule="auto"/>
+                              <w:spacing w:after="240" w:line="288" w:lineRule="auto"/>
                               <w:ind w:left="360" w:right="360"/>
                               <w:rPr>
-                                <w:b/>
-                                <w:bCs/>
                                 <w:color w:val="FFFFFF" w:themeColor="background1"/>
                                 <w:sz w:val="28"/>
                                 <w:szCs w:val="28"/>
@@ -635,269 +832,45 @@
                             <w:sdt>
                               <w:sdtPr>
                                 <w:rPr>
-                                  <w:b/>
-                                  <w:bCs/>
                                   <w:color w:val="FFFFFF" w:themeColor="background1"/>
                                   <w:sz w:val="28"/>
                                   <w:szCs w:val="28"/>
                                 </w:rPr>
-                                <w:alias w:val="Author"/>
+                                <w:alias w:val="Course title"/>
                                 <w:tag w:val=""/>
-                                <w:id w:val="942812742"/>
-                                <w:showingPlcHdr/>
-                                <w:dataBinding w:prefixMappings="xmlns:ns0='http://purl.org/dc/elements/1.1/' xmlns:ns1='http://schemas.openxmlformats.org/package/2006/metadata/core-properties' " w:xpath="/ns1:coreProperties[1]/ns0:creator[1]" w:storeItemID="{6C3C8BC8-F283-45AE-878A-BAB7291924A1}"/>
+                                <w:id w:val="-15923909"/>
+                                <w:dataBinding w:prefixMappings="xmlns:ns0='http://purl.org/dc/elements/1.1/' xmlns:ns1='http://schemas.openxmlformats.org/package/2006/metadata/core-properties' " w:xpath="/ns1:coreProperties[1]/ns1:category[1]" w:storeItemID="{6C3C8BC8-F283-45AE-878A-BAB7291924A1}"/>
                                 <w:text/>
                               </w:sdtPr>
                               <w:sdtEndPr/>
                               <w:sdtContent>
                                 <w:r>
                                   <w:rPr>
-                                    <w:b/>
-                                    <w:bCs/>
                                     <w:color w:val="FFFFFF" w:themeColor="background1"/>
                                     <w:sz w:val="28"/>
                                     <w:szCs w:val="28"/>
                                   </w:rPr>
-                                  <w:t xml:space="preserve">     </w:t>
+                                  <w:t xml:space="preserve">Supervisors: </w:t>
                                 </w:r>
-                              </w:sdtContent>
-                            </w:sdt>
-                            <w:r>
-                              <w:rPr>
-                                <w:b/>
-                                <w:bCs/>
-                                <w:color w:val="FFFFFF" w:themeColor="background1"/>
-                                <w:sz w:val="28"/>
-                                <w:szCs w:val="28"/>
-                              </w:rPr>
-                              <w:t xml:space="preserve">Laura </w:t>
-                            </w:r>
-                            <w:proofErr w:type="spellStart"/>
-                            <w:r>
-                              <w:rPr>
-                                <w:b/>
-                                <w:bCs/>
-                                <w:color w:val="FFFFFF" w:themeColor="background1"/>
-                                <w:sz w:val="28"/>
-                                <w:szCs w:val="28"/>
-                              </w:rPr>
-                              <w:t>Vallinaho</w:t>
-                            </w:r>
-                            <w:proofErr w:type="spellEnd"/>
-                            <w:r>
-                              <w:rPr>
-                                <w:b/>
-                                <w:bCs/>
-                                <w:color w:val="FFFFFF" w:themeColor="background1"/>
-                                <w:sz w:val="28"/>
-                                <w:szCs w:val="28"/>
-                              </w:rPr>
-                              <w:t xml:space="preserve">, </w:t>
-                            </w:r>
-                            <w:r>
-                              <w:rPr>
-                                <w:b/>
-                                <w:bCs/>
-                                <w:color w:val="FFFFFF" w:themeColor="background1"/>
-                                <w:sz w:val="28"/>
-                                <w:szCs w:val="28"/>
-                              </w:rPr>
-                              <w:t xml:space="preserve">Marko </w:t>
-                            </w:r>
-                            <w:proofErr w:type="spellStart"/>
-                            <w:r>
-                              <w:rPr>
-                                <w:b/>
-                                <w:bCs/>
-                                <w:color w:val="FFFFFF" w:themeColor="background1"/>
-                                <w:sz w:val="28"/>
-                                <w:szCs w:val="28"/>
-                              </w:rPr>
-                              <w:t>Tiitto</w:t>
-                            </w:r>
-                            <w:proofErr w:type="spellEnd"/>
-                            <w:r>
-                              <w:rPr>
-                                <w:b/>
-                                <w:bCs/>
-                                <w:color w:val="FFFFFF" w:themeColor="background1"/>
-                                <w:sz w:val="28"/>
-                                <w:szCs w:val="28"/>
-                              </w:rPr>
-                              <w:t xml:space="preserve">, </w:t>
-                            </w:r>
-                            <w:proofErr w:type="spellStart"/>
-                            <w:r>
-                              <w:rPr>
-                                <w:b/>
-                                <w:bCs/>
-                                <w:color w:val="FFFFFF" w:themeColor="background1"/>
-                                <w:sz w:val="28"/>
-                                <w:szCs w:val="28"/>
-                              </w:rPr>
-                              <w:t>Jorrit</w:t>
-                            </w:r>
-                            <w:proofErr w:type="spellEnd"/>
-                            <w:r>
-                              <w:rPr>
-                                <w:b/>
-                                <w:bCs/>
-                                <w:color w:val="FFFFFF" w:themeColor="background1"/>
-                                <w:sz w:val="28"/>
-                                <w:szCs w:val="28"/>
-                              </w:rPr>
-                              <w:t xml:space="preserve"> </w:t>
-                            </w:r>
-                            <w:r>
-                              <w:rPr>
-                                <w:b/>
-                                <w:bCs/>
-                                <w:color w:val="FFFFFF" w:themeColor="background1"/>
-                                <w:sz w:val="28"/>
-                                <w:szCs w:val="28"/>
-                              </w:rPr>
-                              <w:t xml:space="preserve">van </w:t>
-                            </w:r>
-                            <w:proofErr w:type="spellStart"/>
-                            <w:r>
-                              <w:rPr>
-                                <w:b/>
-                                <w:bCs/>
-                                <w:color w:val="FFFFFF" w:themeColor="background1"/>
-                                <w:sz w:val="28"/>
-                                <w:szCs w:val="28"/>
-                              </w:rPr>
-                              <w:t>Triest</w:t>
-                            </w:r>
-                            <w:proofErr w:type="spellEnd"/>
-                            <w:r>
-                              <w:rPr>
-                                <w:b/>
-                                <w:bCs/>
-                                <w:color w:val="FFFFFF" w:themeColor="background1"/>
-                                <w:sz w:val="28"/>
-                                <w:szCs w:val="28"/>
-                              </w:rPr>
-                              <w:t xml:space="preserve">, Thomas Schenk, </w:t>
-                            </w:r>
-                          </w:p>
-                          <w:p>
-                            <w:pPr>
-                              <w:spacing w:line="288" w:lineRule="auto"/>
-                              <w:ind w:left="360" w:right="360"/>
-                              <w:rPr>
-                                <w:b/>
-                                <w:bCs/>
-                                <w:color w:val="FFFFFF" w:themeColor="background1"/>
-                                <w:sz w:val="28"/>
-                                <w:szCs w:val="28"/>
-                                <w:lang w:val="nl-NL"/>
-                              </w:rPr>
-                            </w:pPr>
-                            <w:r>
-                              <w:rPr>
-                                <w:b/>
-                                <w:bCs/>
-                                <w:color w:val="FFFFFF" w:themeColor="background1"/>
-                                <w:sz w:val="28"/>
-                                <w:szCs w:val="28"/>
-                                <w:lang w:val="nl-NL"/>
-                              </w:rPr>
-                              <w:t xml:space="preserve">Sara van Eersel, Simon Schreurs &amp; Chiara </w:t>
-                            </w:r>
-                            <w:proofErr w:type="spellStart"/>
-                            <w:r>
-                              <w:rPr>
-                                <w:b/>
-                                <w:bCs/>
-                                <w:color w:val="FFFFFF" w:themeColor="background1"/>
-                                <w:sz w:val="28"/>
-                                <w:szCs w:val="28"/>
-                                <w:lang w:val="nl-NL"/>
-                              </w:rPr>
-                              <w:t>Babiak</w:t>
-                            </w:r>
-                            <w:proofErr w:type="spellEnd"/>
-                          </w:p>
-                          <w:sdt>
-                            <w:sdtPr>
-                              <w:rPr>
-                                <w:color w:val="FFFFFF" w:themeColor="background1"/>
-                                <w:sz w:val="28"/>
-                                <w:szCs w:val="28"/>
-                              </w:rPr>
-                              <w:alias w:val="Course title"/>
-                              <w:tag w:val=""/>
-                              <w:id w:val="-15923909"/>
-                              <w:showingPlcHdr/>
-                              <w:dataBinding w:prefixMappings="xmlns:ns0='http://purl.org/dc/elements/1.1/' xmlns:ns1='http://schemas.openxmlformats.org/package/2006/metadata/core-properties' " w:xpath="/ns1:coreProperties[1]/ns1:category[1]" w:storeItemID="{6C3C8BC8-F283-45AE-878A-BAB7291924A1}"/>
-                              <w:text/>
-                            </w:sdtPr>
-                            <w:sdtEndPr/>
-                            <w:sdtContent>
-                              <w:p>
-                                <w:pPr>
-                                  <w:spacing w:line="288" w:lineRule="auto"/>
-                                  <w:ind w:left="360" w:right="360"/>
-                                  <w:rPr>
-                                    <w:color w:val="FFFFFF" w:themeColor="background1"/>
-                                    <w:sz w:val="28"/>
-                                    <w:szCs w:val="28"/>
-                                  </w:rPr>
-                                </w:pPr>
                                 <w:r>
                                   <w:rPr>
                                     <w:color w:val="FFFFFF" w:themeColor="background1"/>
                                     <w:sz w:val="28"/>
                                     <w:szCs w:val="28"/>
                                   </w:rPr>
-                                  <w:t xml:space="preserve">     </w:t>
+                                  <w:t>Suzana Andova</w:t>
                                 </w:r>
-                              </w:p>
-                            </w:sdtContent>
-                          </w:sdt>
-                          <w:sdt>
-                            <w:sdtPr>
-                              <w:rPr>
-                                <w:color w:val="FFFFFF" w:themeColor="background1"/>
-                                <w:sz w:val="28"/>
-                                <w:szCs w:val="28"/>
-                              </w:rPr>
-                              <w:alias w:val="Date"/>
-                              <w:tag w:val=""/>
-                              <w:id w:val="748164578"/>
-                              <w:showingPlcHdr/>
-                              <w:dataBinding w:prefixMappings="xmlns:ns0='http://schemas.microsoft.com/office/2006/coverPageProps' " w:xpath="/ns0:CoverPageProperties[1]/ns0:PublishDate[1]" w:storeItemID="{55AF091B-3C7A-41E3-B477-F2FDAA23CFDA}"/>
-                              <w:date>
-                                <w:dateFormat w:val="M/d/yy"/>
-                                <w:lid w:val="en-US"/>
-                                <w:storeMappedDataAs w:val="dateTime"/>
-                                <w:calendar w:val="gregorian"/>
-                              </w:date>
-                            </w:sdtPr>
-                            <w:sdtEndPr/>
-                            <w:sdtContent>
-                              <w:p>
-                                <w:pPr>
-                                  <w:spacing w:after="240" w:line="288" w:lineRule="auto"/>
-                                  <w:ind w:left="360" w:right="360"/>
-                                  <w:rPr>
-                                    <w:color w:val="FFFFFF" w:themeColor="background1"/>
-                                    <w:sz w:val="28"/>
-                                    <w:szCs w:val="28"/>
-                                  </w:rPr>
-                                </w:pPr>
                                 <w:r>
                                   <w:rPr>
                                     <w:color w:val="FFFFFF" w:themeColor="background1"/>
                                     <w:sz w:val="28"/>
                                     <w:szCs w:val="28"/>
                                   </w:rPr>
-                                  <w:t xml:space="preserve">     </w:t>
+                                  <w:t xml:space="preserve"> &amp; Tommi Kokko        </w:t>
                                 </w:r>
-                              </w:p>
-                            </w:sdtContent>
-                          </w:sdt>
+                              </w:sdtContent>
+                            </w:sdt>
+                          </w:p>
                         </w:tc>
                       </w:tr>
                     </w:tbl>
@@ -910,136 +883,8 @@
           </mc:Fallback>
         </mc:AlternateContent>
       </w:r>
-    </w:p>
-    <w:p>
       <w:r>
         <w:br w:type="page"/>
-      </w:r>
-      <w:r>
-        <w:rPr>
-          <w:noProof/>
-        </w:rPr>
-        <mc:AlternateContent>
-          <mc:Choice Requires="wps">
-            <w:drawing>
-              <wp:anchor distT="45720" distB="45720" distL="114300" distR="114300" simplePos="0" relativeHeight="251659264" behindDoc="0" locked="0" layoutInCell="1" hidden="0" allowOverlap="1" wp14:anchorId="372C9C77" wp14:editId="457B621D">
-                <wp:simplePos x="0" y="0"/>
-                <wp:positionH relativeFrom="column">
-                  <wp:posOffset>1219200</wp:posOffset>
-                </wp:positionH>
-                <wp:positionV relativeFrom="paragraph">
-                  <wp:posOffset>6905625</wp:posOffset>
-                </wp:positionV>
-                <wp:extent cx="1485900" cy="365760"/>
-                <wp:effectExtent l="0" t="0" r="0" b="0"/>
-                <wp:wrapSquare wrapText="bothSides" distT="45720" distB="45720" distL="114300" distR="114300"/>
-                <wp:docPr id="2" name="Text Box 2"/>
-                <wp:cNvGraphicFramePr>
-                  <a:graphicFrameLocks xmlns:a="http://schemas.openxmlformats.org/drawingml/2006/main"/>
-                </wp:cNvGraphicFramePr>
-                <a:graphic xmlns:a="http://schemas.openxmlformats.org/drawingml/2006/main">
-                  <a:graphicData uri="http://schemas.microsoft.com/office/word/2010/wordprocessingShape">
-                    <wps:wsp>
-                      <wps:cNvSpPr txBox="1">
-                        <a:spLocks noChangeArrowheads="1"/>
-                      </wps:cNvSpPr>
-                      <wps:spPr bwMode="auto">
-                        <a:xfrm>
-                          <a:off x="0" y="0"/>
-                          <a:ext cx="1485900" cy="365760"/>
-                        </a:xfrm>
-                        <a:prstGeom prst="rect">
-                          <a:avLst/>
-                        </a:prstGeom>
-                        <a:noFill/>
-                        <a:ln w="9525">
-                          <a:noFill/>
-                          <a:miter lim="800000"/>
-                          <a:headEnd/>
-                          <a:tailEnd/>
-                        </a:ln>
-                      </wps:spPr>
-                      <wps:txbx>
-                        <w:txbxContent>
-                          <w:p>
-                            <w:pPr>
-                              <w:rPr>
-                                <w:color w:val="FFFFFF" w:themeColor="background1"/>
-                                <w:sz w:val="28"/>
-                                <w:szCs w:val="28"/>
-                                <w:lang w:val="en-US"/>
-                              </w:rPr>
-                            </w:pPr>
-                            <w:r>
-                              <w:rPr>
-                                <w:color w:val="FFFFFF" w:themeColor="background1"/>
-                                <w:sz w:val="28"/>
-                                <w:szCs w:val="28"/>
-                                <w:lang w:val="en-US"/>
-                              </w:rPr>
-                              <w:t>Version 1.</w:t>
-                            </w:r>
-                            <w:r>
-                              <w:rPr>
-                                <w:color w:val="FFFFFF" w:themeColor="background1"/>
-                                <w:sz w:val="28"/>
-                                <w:szCs w:val="28"/>
-                                <w:lang w:val="en-US"/>
-                              </w:rPr>
-                              <w:t>1.5</w:t>
-                            </w:r>
-                          </w:p>
-                        </w:txbxContent>
-                      </wps:txbx>
-                      <wps:bodyPr rot="0" vert="horz" wrap="square" lIns="91440" tIns="45720" rIns="91440" bIns="45720" anchor="t" anchorCtr="0">
-                        <a:noAutofit/>
-                      </wps:bodyPr>
-                    </wps:wsp>
-                  </a:graphicData>
-                </a:graphic>
-              </wp:anchor>
-            </w:drawing>
-          </mc:Choice>
-          <mc:Fallback>
-            <w:pict>
-              <v:shape w14:anchorId="372C9C77" id="Text Box 2" o:spid="_x0000_s1027" type="#_x0000_t202" style="position:absolute;margin-left:96pt;margin-top:543.75pt;width:117pt;height:28.8pt;z-index:251659264;visibility:visible;mso-wrap-style:square;mso-wrap-distance-left:9pt;mso-wrap-distance-top:3.6pt;mso-wrap-distance-right:9pt;mso-wrap-distance-bottom:3.6pt;mso-position-horizontal:absolute;mso-position-horizontal-relative:text;mso-position-vertical:absolute;mso-position-vertical-relative:text;v-text-anchor:top" o:gfxdata="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" filled="f" stroked="f">
-                <v:textbox>
-                  <w:txbxContent>
-                    <w:p>
-                      <w:pPr>
-                        <w:rPr>
-                          <w:color w:val="FFFFFF" w:themeColor="background1"/>
-                          <w:sz w:val="28"/>
-                          <w:szCs w:val="28"/>
-                          <w:lang w:val="en-US"/>
-                        </w:rPr>
-                      </w:pPr>
-                      <w:r>
-                        <w:rPr>
-                          <w:color w:val="FFFFFF" w:themeColor="background1"/>
-                          <w:sz w:val="28"/>
-                          <w:szCs w:val="28"/>
-                          <w:lang w:val="en-US"/>
-                        </w:rPr>
-                        <w:t>Version 1.</w:t>
-                      </w:r>
-                      <w:r>
-                        <w:rPr>
-                          <w:color w:val="FFFFFF" w:themeColor="background1"/>
-                          <w:sz w:val="28"/>
-                          <w:szCs w:val="28"/>
-                          <w:lang w:val="en-US"/>
-                        </w:rPr>
-                        <w:t>1.5</w:t>
-                      </w:r>
-                    </w:p>
-                  </w:txbxContent>
-                </v:textbox>
-                <w10:wrap type="square"/>
-              </v:shape>
-            </w:pict>
-          </mc:Fallback>
-        </mc:AlternateContent>
       </w:r>
     </w:p>
     <w:p>
@@ -1285,11 +1130,9 @@
             <w:pPr>
               <w:cnfStyle w:val="000000100000" w:firstRow="0" w:lastRow="0" w:firstColumn="0" w:lastColumn="0" w:oddVBand="0" w:evenVBand="0" w:oddHBand="1" w:evenHBand="0" w:firstRowFirstColumn="0" w:firstRowLastColumn="0" w:lastRowFirstColumn="0" w:lastRowLastColumn="0"/>
             </w:pPr>
-            <w:proofErr w:type="spellStart"/>
             <w:r>
               <w:t>Jorrit</w:t>
             </w:r>
-            <w:proofErr w:type="spellEnd"/>
           </w:p>
         </w:tc>
         <w:tc>
@@ -1432,15 +1275,7 @@
     </w:p>
     <w:p>
       <w:r>
-        <w:t xml:space="preserve">In this document you can read about our project for the Blended international Project. This is a collaboration with the UAS </w:t>
-      </w:r>
-      <w:proofErr w:type="spellStart"/>
-      <w:r>
-        <w:t>Technikum</w:t>
-      </w:r>
-      <w:proofErr w:type="spellEnd"/>
-      <w:r>
-        <w:t xml:space="preserve"> Wien, Lapin AMK and Fontys University of Applied Science.</w:t>
+        <w:t>In this document you can read about our project for the Blended international Project. This is a collaboration with the UAS Technikum Wien, Lapin AMK and Fontys University of Applied Science.</w:t>
       </w:r>
     </w:p>
     <w:p>
@@ -2402,7 +2237,19 @@
         <w:rPr>
           <w:color w:val="000000"/>
         </w:rPr>
-        <w:t>Our project is designed to be a part of an automated harvesting mechanism. When a botanical product is harvested, there are often products that need to be separated by a specific attribute like colour, size, shape, or texture. The camera can detect the attributes of a product and decide what destination it’s guided towards by sending a command to move the robot arm. There is a node-red dashboard that allows the user to observe the robot.</w:t>
+        <w:t xml:space="preserve">Our project is designed to be a part of an automated harvesting mechanism. When a botanical product is harvested, there are often products that need to be separated by a specific attribute like colour, size, shape, or texture. The camera can detect the attributes of a product and decide what destination </w:t>
+      </w:r>
+      <w:r>
+        <w:rPr>
+          <w:color w:val="000000"/>
+        </w:rPr>
+        <w:t>it is</w:t>
+      </w:r>
+      <w:r>
+        <w:rPr>
+          <w:color w:val="000000"/>
+        </w:rPr>
+        <w:t xml:space="preserve"> guided towards by sending a command to move the robot arm. There is a node-red dashboard that allows the user to observe the robot.</w:t>
       </w:r>
     </w:p>
     <w:p>
@@ -2425,10 +2272,20 @@
         <w:rPr>
           <w:color w:val="000000"/>
         </w:rPr>
-        <w:t>We’re doing this project because we’ve discovered that it’s very difficult to move the robot based on camera input. Having the product in motion already means that locomotion is not an issue either. The robot is not very flexible or quick, so having it direct things that are going to roll down prevents overcomplication.</w:t>
-      </w:r>
-    </w:p>
-    <w:p/>
+        <w:t>We are</w:t>
+      </w:r>
+      <w:r>
+        <w:rPr>
+          <w:color w:val="000000"/>
+        </w:rPr>
+        <w:t xml:space="preserve"> doing this project because we’ve discovered that it’s very difficult to move the robot based on camera input. Having the product in motion already means that locomotion is not an issue either. The robot is not very flexible or quick, so having it direct things that are going to roll down prevents overcomplication.</w:t>
+      </w:r>
+    </w:p>
+    <w:p>
+      <w:r>
+        <w:br w:type="page"/>
+      </w:r>
+    </w:p>
     <w:p>
       <w:pPr>
         <w:pStyle w:val="Heading2"/>
@@ -2440,6 +2297,7 @@
       <w:bookmarkStart w:id="5" w:name="_tyjcwt" w:colFirst="0" w:colLast="0"/>
       <w:bookmarkEnd w:id="5"/>
       <w:r>
+        <w:lastRenderedPageBreak/>
         <w:t>Goal of the project</w:t>
       </w:r>
     </w:p>
@@ -2499,21 +2357,7 @@
         <w:rPr>
           <w:color w:val="000000"/>
         </w:rPr>
-        <w:t xml:space="preserve">The </w:t>
-      </w:r>
-      <w:proofErr w:type="spellStart"/>
-      <w:r>
-        <w:rPr>
-          <w:color w:val="000000"/>
-        </w:rPr>
-        <w:t>ablity</w:t>
-      </w:r>
-      <w:proofErr w:type="spellEnd"/>
-      <w:r>
-        <w:rPr>
-          <w:color w:val="000000"/>
-        </w:rPr>
-        <w:t xml:space="preserve"> to distinguish differently coloured objects</w:t>
+        <w:t>The ablity to distinguish differently coloured objects</w:t>
       </w:r>
     </w:p>
     <w:p>
@@ -2557,7 +2401,19 @@
         <w:rPr>
           <w:color w:val="000000"/>
         </w:rPr>
-        <w:t>The ability to direct a object in different directions</w:t>
+        <w:t>The ability to direct a</w:t>
+      </w:r>
+      <w:r>
+        <w:rPr>
+          <w:color w:val="000000"/>
+        </w:rPr>
+        <w:t>n</w:t>
+      </w:r>
+      <w:r>
+        <w:rPr>
+          <w:color w:val="000000"/>
+        </w:rPr>
+        <w:t xml:space="preserve"> object in different directions</w:t>
       </w:r>
     </w:p>
     <w:p>
@@ -2579,21 +2435,7 @@
         <w:rPr>
           <w:color w:val="000000"/>
         </w:rPr>
-        <w:t xml:space="preserve">We want to move the robot in two different directions depending on the </w:t>
-      </w:r>
-      <w:proofErr w:type="spellStart"/>
-      <w:r>
-        <w:rPr>
-          <w:color w:val="000000"/>
-        </w:rPr>
-        <w:t>color</w:t>
-      </w:r>
-      <w:proofErr w:type="spellEnd"/>
-      <w:r>
-        <w:rPr>
-          <w:color w:val="000000"/>
-        </w:rPr>
-        <w:t xml:space="preserve"> that is detected by the camera.</w:t>
+        <w:t>We want to move the robot in two different directions depending on the color that is detected by the camera.</w:t>
       </w:r>
     </w:p>
     <w:p>
@@ -2643,21 +2485,7 @@
         <w:rPr>
           <w:color w:val="000000"/>
         </w:rPr>
-        <w:t xml:space="preserve">We want to use wireless communication to make the robot and camera communicate about the </w:t>
-      </w:r>
-      <w:proofErr w:type="spellStart"/>
-      <w:r>
-        <w:rPr>
-          <w:color w:val="000000"/>
-        </w:rPr>
-        <w:t>color</w:t>
-      </w:r>
-      <w:proofErr w:type="spellEnd"/>
-      <w:r>
-        <w:rPr>
-          <w:color w:val="000000"/>
-        </w:rPr>
-        <w:t xml:space="preserve"> detected and make a dashboard with this data. </w:t>
+        <w:t xml:space="preserve">We want to use wireless communication to make the robot and camera communicate about the color detected and make a dashboard with this data. </w:t>
       </w:r>
     </w:p>
     <w:p>
@@ -2701,7 +2529,19 @@
         <w:rPr>
           <w:color w:val="000000"/>
         </w:rPr>
-        <w:t xml:space="preserve">A dashboard so the user can see different kinds of information. For example the error rate, which position the robot is in and how many fruits are being processed. </w:t>
+        <w:t xml:space="preserve">A dashboard so the user can see different kinds of information. For </w:t>
+      </w:r>
+      <w:r>
+        <w:rPr>
+          <w:color w:val="000000"/>
+        </w:rPr>
+        <w:t>example,</w:t>
+      </w:r>
+      <w:r>
+        <w:rPr>
+          <w:color w:val="000000"/>
+        </w:rPr>
+        <w:t xml:space="preserve"> the error rate, which position the robot is in and how many fruits are being processed. </w:t>
       </w:r>
     </w:p>
     <w:p>
@@ -2761,6 +2601,12 @@
           <w:color w:val="000000"/>
         </w:rPr>
       </w:pPr>
+      <w:r>
+        <w:rPr>
+          <w:color w:val="000000"/>
+        </w:rPr>
+        <w:t xml:space="preserve">The robot should be able to change track within 2 seconds </w:t>
+      </w:r>
     </w:p>
     <w:p>
       <w:pPr>
@@ -2805,6 +2651,12 @@
           <w:color w:val="000000"/>
         </w:rPr>
       </w:pPr>
+      <w:r>
+        <w:rPr>
+          <w:color w:val="000000"/>
+        </w:rPr>
+        <w:t>The robot should be able to interpret signal from the camera within 2 seconds from receiving</w:t>
+      </w:r>
     </w:p>
     <w:p>
       <w:pPr>
@@ -2849,6 +2701,12 @@
           <w:color w:val="000000"/>
         </w:rPr>
       </w:pPr>
+      <w:r>
+        <w:rPr>
+          <w:color w:val="000000"/>
+        </w:rPr>
+        <w:t>?</w:t>
+      </w:r>
     </w:p>
     <w:p>
       <w:pPr>
@@ -2893,6 +2751,12 @@
           <w:color w:val="000000"/>
         </w:rPr>
       </w:pPr>
+      <w:r>
+        <w:rPr>
+          <w:color w:val="000000"/>
+        </w:rPr>
+        <w:t>?</w:t>
+      </w:r>
     </w:p>
     <w:p>
       <w:pPr>
@@ -2935,7 +2799,6 @@
       <w:bookmarkStart w:id="8" w:name="_4d34og8" w:colFirst="0" w:colLast="0"/>
       <w:bookmarkEnd w:id="8"/>
       <w:r>
-        <w:lastRenderedPageBreak/>
         <w:t>Could have</w:t>
       </w:r>
     </w:p>
@@ -2982,6 +2845,12 @@
           <w:color w:val="000000"/>
         </w:rPr>
       </w:pPr>
+      <w:r>
+        <w:rPr>
+          <w:color w:val="000000"/>
+        </w:rPr>
+        <w:t>The robot should be able to be controllable through the dashboard and through buttons connect to the machine</w:t>
+      </w:r>
     </w:p>
     <w:p>
       <w:pPr>
@@ -3076,6 +2945,40 @@
           <w:color w:val="000000"/>
         </w:rPr>
       </w:pPr>
+      <w:r>
+        <w:rPr>
+          <w:color w:val="000000"/>
+        </w:rPr>
+        <w:t>?</w:t>
+      </w:r>
+    </w:p>
+    <w:p>
+      <w:pPr>
+        <w:pBdr>
+          <w:top w:val="nil"/>
+          <w:left w:val="nil"/>
+          <w:bottom w:val="nil"/>
+          <w:right w:val="nil"/>
+          <w:between w:val="nil"/>
+        </w:pBdr>
+        <w:spacing w:line="256" w:lineRule="auto"/>
+        <w:rPr>
+          <w:color w:val="000000"/>
+        </w:rPr>
+      </w:pPr>
+    </w:p>
+    <w:p>
+      <w:pPr>
+        <w:rPr>
+          <w:color w:val="000000"/>
+        </w:rPr>
+      </w:pPr>
+      <w:r>
+        <w:rPr>
+          <w:color w:val="000000"/>
+        </w:rPr>
+        <w:br w:type="page"/>
+      </w:r>
     </w:p>
     <w:p>
       <w:pPr>
@@ -3088,6 +2991,7 @@
       <w:bookmarkStart w:id="9" w:name="_2s8eyo1" w:colFirst="0" w:colLast="0"/>
       <w:bookmarkEnd w:id="9"/>
       <w:r>
+        <w:lastRenderedPageBreak/>
         <w:t xml:space="preserve">System description  </w:t>
       </w:r>
     </w:p>
@@ -3111,7 +3015,7 @@
                     <pic:cNvPicPr preferRelativeResize="0"/>
                   </pic:nvPicPr>
                   <pic:blipFill>
-                    <a:blip r:embed="rId7"/>
+                    <a:blip r:embed="rId8"/>
                     <a:srcRect/>
                     <a:stretch>
                       <a:fillRect/>
@@ -3153,7 +3057,6 @@
         <w:rPr>
           <w:noProof/>
         </w:rPr>
-        <w:lastRenderedPageBreak/>
         <w:drawing>
           <wp:inline distT="0" distB="0" distL="0" distR="0" wp14:anchorId="2E978603" wp14:editId="05FCFB15">
             <wp:extent cx="5731510" cy="1555750"/>
@@ -3168,7 +3071,7 @@
                     <pic:cNvPicPr preferRelativeResize="0"/>
                   </pic:nvPicPr>
                   <pic:blipFill>
-                    <a:blip r:embed="rId8"/>
+                    <a:blip r:embed="rId9"/>
                     <a:srcRect/>
                     <a:stretch>
                       <a:fillRect/>
@@ -3210,12 +3113,19 @@
           <w:i/>
         </w:rPr>
       </w:pPr>
+      <w:r>
+        <w:rPr>
+          <w:i/>
+        </w:rPr>
+        <w:br w:type="page"/>
+      </w:r>
     </w:p>
     <w:p>
       <w:pPr>
         <w:pStyle w:val="Heading2"/>
       </w:pPr>
       <w:r>
+        <w:lastRenderedPageBreak/>
         <w:t>Protocol</w:t>
       </w:r>
     </w:p>
@@ -3358,6 +3268,178 @@
         <w:t xml:space="preserve"> thinking of doing like a distance sensor to detect when something is going in) </w:t>
       </w:r>
     </w:p>
+    <w:p>
+      <w:pPr>
+        <w:pStyle w:val="Heading3"/>
+      </w:pPr>
+      <w:r>
+        <w:t xml:space="preserve">Messages </w:t>
+      </w:r>
+    </w:p>
+    <w:tbl>
+      <w:tblPr>
+        <w:tblStyle w:val="TableGrid"/>
+        <w:tblW w:w="0" w:type="auto"/>
+        <w:tblLook w:val="04A0" w:firstRow="1" w:lastRow="0" w:firstColumn="1" w:lastColumn="0" w:noHBand="0" w:noVBand="1"/>
+      </w:tblPr>
+      <w:tblGrid>
+        <w:gridCol w:w="3005"/>
+        <w:gridCol w:w="3005"/>
+        <w:gridCol w:w="3006"/>
+      </w:tblGrid>
+      <w:tr>
+        <w:tc>
+          <w:tcPr>
+            <w:tcW w:w="3005" w:type="dxa"/>
+          </w:tcPr>
+          <w:p>
+            <w:r>
+              <w:t>Topic</w:t>
+            </w:r>
+          </w:p>
+        </w:tc>
+        <w:tc>
+          <w:tcPr>
+            <w:tcW w:w="3005" w:type="dxa"/>
+          </w:tcPr>
+          <w:p>
+            <w:r>
+              <w:t>Message</w:t>
+            </w:r>
+          </w:p>
+        </w:tc>
+        <w:tc>
+          <w:tcPr>
+            <w:tcW w:w="3006" w:type="dxa"/>
+          </w:tcPr>
+          <w:p>
+            <w:r>
+              <w:t>Meaning</w:t>
+            </w:r>
+          </w:p>
+        </w:tc>
+      </w:tr>
+      <w:tr>
+        <w:tc>
+          <w:tcPr>
+            <w:tcW w:w="3005" w:type="dxa"/>
+          </w:tcPr>
+          <w:p>
+            <w:r>
+              <w:t>Fruitsystem/color</w:t>
+            </w:r>
+          </w:p>
+        </w:tc>
+        <w:tc>
+          <w:tcPr>
+            <w:tcW w:w="3005" w:type="dxa"/>
+          </w:tcPr>
+          <w:p>
+            <w:r>
+              <w:t>0</w:t>
+            </w:r>
+          </w:p>
+        </w:tc>
+        <w:tc>
+          <w:tcPr>
+            <w:tcW w:w="3006" w:type="dxa"/>
+          </w:tcPr>
+          <w:p>
+            <w:r>
+              <w:t>The fruit is green so unripe</w:t>
+            </w:r>
+          </w:p>
+        </w:tc>
+      </w:tr>
+      <w:tr>
+        <w:tc>
+          <w:tcPr>
+            <w:tcW w:w="3005" w:type="dxa"/>
+          </w:tcPr>
+          <w:p>
+            <w:r>
+              <w:t>Fruitsystem/color</w:t>
+            </w:r>
+          </w:p>
+        </w:tc>
+        <w:tc>
+          <w:tcPr>
+            <w:tcW w:w="3005" w:type="dxa"/>
+          </w:tcPr>
+          <w:p>
+            <w:r>
+              <w:t>1</w:t>
+            </w:r>
+          </w:p>
+        </w:tc>
+        <w:tc>
+          <w:tcPr>
+            <w:tcW w:w="3006" w:type="dxa"/>
+          </w:tcPr>
+          <w:p>
+            <w:r>
+              <w:t>The fruit is red so ripe</w:t>
+            </w:r>
+          </w:p>
+        </w:tc>
+      </w:tr>
+      <w:tr>
+        <w:tc>
+          <w:tcPr>
+            <w:tcW w:w="3005" w:type="dxa"/>
+          </w:tcPr>
+          <w:p>
+            <w:r>
+              <w:t>Fruitsystem/</w:t>
+            </w:r>
+            <w:r>
+              <w:t>robot</w:t>
+            </w:r>
+          </w:p>
+        </w:tc>
+        <w:tc>
+          <w:tcPr>
+            <w:tcW w:w="3005" w:type="dxa"/>
+          </w:tcPr>
+          <w:p>
+            <w:r>
+              <w:t>OnPosition</w:t>
+            </w:r>
+          </w:p>
+        </w:tc>
+        <w:tc>
+          <w:tcPr>
+            <w:tcW w:w="3006" w:type="dxa"/>
+          </w:tcPr>
+          <w:p>
+            <w:r>
+              <w:t>The robot is on position</w:t>
+            </w:r>
+          </w:p>
+        </w:tc>
+      </w:tr>
+      <w:tr>
+        <w:tc>
+          <w:tcPr>
+            <w:tcW w:w="3005" w:type="dxa"/>
+          </w:tcPr>
+          <w:p/>
+        </w:tc>
+        <w:tc>
+          <w:tcPr>
+            <w:tcW w:w="3005" w:type="dxa"/>
+          </w:tcPr>
+          <w:p/>
+        </w:tc>
+        <w:tc>
+          <w:tcPr>
+            <w:tcW w:w="3006" w:type="dxa"/>
+          </w:tcPr>
+          <w:p/>
+        </w:tc>
+      </w:tr>
+    </w:tbl>
+    <w:p/>
     <w:p>
       <w:r>
         <w:br w:type="page"/>
@@ -4088,71 +4170,13 @@
     </w:p>
     <w:p>
       <w:r>
-        <w:t xml:space="preserve">We have a group of 8 people. Our group leader is Sara van Eersel, and the minute taker is Chiara </w:t>
-      </w:r>
-      <w:proofErr w:type="spellStart"/>
-      <w:r>
-        <w:t>Babiak</w:t>
-      </w:r>
-      <w:proofErr w:type="spellEnd"/>
-      <w:r>
-        <w:t xml:space="preserve">. We spilt the group into two groups one being the camera group and the other one being the robot group. The camera group exist of Sara van Eersel, Chiara </w:t>
-      </w:r>
-      <w:proofErr w:type="spellStart"/>
-      <w:r>
-        <w:t>Babiak</w:t>
-      </w:r>
-      <w:proofErr w:type="spellEnd"/>
-      <w:r>
-        <w:t xml:space="preserve">, Simon </w:t>
-      </w:r>
-      <w:proofErr w:type="spellStart"/>
-      <w:r>
-        <w:t>Schreurs</w:t>
-      </w:r>
-      <w:proofErr w:type="spellEnd"/>
-      <w:r>
-        <w:t xml:space="preserve"> and Miko </w:t>
-      </w:r>
-      <w:proofErr w:type="spellStart"/>
-      <w:r>
-        <w:t>Koivula</w:t>
-      </w:r>
-      <w:proofErr w:type="spellEnd"/>
-      <w:r>
-        <w:t xml:space="preserve">. The robot group exist of Laura </w:t>
-      </w:r>
-      <w:proofErr w:type="spellStart"/>
-      <w:r>
-        <w:t>Vallinaho</w:t>
-      </w:r>
-      <w:proofErr w:type="spellEnd"/>
-      <w:r>
-        <w:t xml:space="preserve">, Marko </w:t>
-      </w:r>
-      <w:proofErr w:type="spellStart"/>
-      <w:r>
-        <w:t>Tiitto</w:t>
-      </w:r>
-      <w:proofErr w:type="spellEnd"/>
-      <w:r>
-        <w:t xml:space="preserve">, </w:t>
-      </w:r>
-      <w:proofErr w:type="spellStart"/>
-      <w:r>
-        <w:t>Jorrit</w:t>
-      </w:r>
-      <w:proofErr w:type="spellEnd"/>
-      <w:r>
-        <w:t xml:space="preserve"> van </w:t>
-      </w:r>
-      <w:proofErr w:type="spellStart"/>
-      <w:r>
-        <w:t>Triest</w:t>
-      </w:r>
-      <w:proofErr w:type="spellEnd"/>
-      <w:r>
-        <w:t xml:space="preserve"> and Thomas Schenk. The robot group is responsible for making the robot move and the camera group is responsible for image recognition. </w:t>
+        <w:t xml:space="preserve">We have a group of 8 people. Our group leader is Sara van Eersel, and the </w:t>
+      </w:r>
+      <w:r>
+        <w:t>note</w:t>
+      </w:r>
+      <w:r>
+        <w:t xml:space="preserve"> taker is Chiara Babiak. We spilt the group into two groups one being the camera group and the other one being the robot group. The camera group exist of Sara van Eersel, Chiara Babiak, Simon Schreurs and Miko Koivula. The robot group exist of Laura Vallinaho, Marko Tiitto, Jorrit van Triest and Thomas Schenk. The robot group is responsible for making the robot move and the camera group is responsible for image recognition. </w:t>
       </w:r>
     </w:p>
     <w:p>
@@ -4171,7 +4195,19 @@
     </w:p>
     <w:p>
       <w:r>
-        <w:t xml:space="preserve">The communication within the group goes through Discord. The communication with the supervisors goes through Teams. All the code and documentation are uploaded into git. The notes of every meeting are posted in the Discord channel ‘Notes’ and will be posted there shortly after the meeting by Chiara. The Scrum board for task tracking and distribution is on Trello. </w:t>
+        <w:t>The communication within the group goes through Discord. The communication with the supervisors goes through Teams. All the code and documentation are uploaded into git. The notes of every meeting are posted in the Discord channel ‘Notes’</w:t>
+      </w:r>
+      <w:r>
+        <w:t xml:space="preserve"> and in the GIT.</w:t>
+      </w:r>
+      <w:r>
+        <w:t xml:space="preserve"> </w:t>
+      </w:r>
+      <w:r>
+        <w:t xml:space="preserve">The notes </w:t>
+      </w:r>
+      <w:r>
+        <w:t xml:space="preserve">will be posted there shortly after the meeting by Chiara. The Scrum board for task tracking and distribution is on Trello. </w:t>
       </w:r>
     </w:p>
     <w:p>
@@ -4264,15 +4300,7 @@
           </w:tcPr>
           <w:p>
             <w:r>
-              <w:t xml:space="preserve">The </w:t>
-            </w:r>
-            <w:proofErr w:type="spellStart"/>
-            <w:r>
-              <w:t>Morobot</w:t>
-            </w:r>
-            <w:proofErr w:type="spellEnd"/>
-            <w:r>
-              <w:t xml:space="preserve"> breaks</w:t>
+              <w:t>The Morobot breaks</w:t>
             </w:r>
           </w:p>
         </w:tc>
@@ -4564,12 +4592,12 @@
     <w:p/>
     <w:p/>
     <w:sectPr>
-      <w:headerReference w:type="even" r:id="rId9"/>
-      <w:headerReference w:type="default" r:id="rId10"/>
-      <w:footerReference w:type="even" r:id="rId11"/>
-      <w:footerReference w:type="default" r:id="rId12"/>
-      <w:headerReference w:type="first" r:id="rId13"/>
-      <w:footerReference w:type="first" r:id="rId14"/>
+      <w:headerReference w:type="even" r:id="rId10"/>
+      <w:headerReference w:type="default" r:id="rId11"/>
+      <w:footerReference w:type="even" r:id="rId12"/>
+      <w:footerReference w:type="default" r:id="rId13"/>
+      <w:headerReference w:type="first" r:id="rId14"/>
+      <w:footerReference w:type="first" r:id="rId15"/>
       <w:pgSz w:w="11906" w:h="16838"/>
       <w:pgMar w:top="1440" w:right="1440" w:bottom="1440" w:left="1440" w:header="720" w:footer="720" w:gutter="0"/>
       <w:pgNumType w:start="0"/>
@@ -5927,6 +5955,25 @@
       <w:szCs w:val="24"/>
     </w:rPr>
   </w:style>
+  <w:style w:type="table" w:styleId="TableGrid">
+    <w:name w:val="Table Grid"/>
+    <w:basedOn w:val="TableNormal"/>
+    <w:uiPriority w:val="39"/>
+    <w:rsid w:val="00733679"/>
+    <w:pPr>
+      <w:spacing w:after="0" w:line="240" w:lineRule="auto"/>
+    </w:pPr>
+    <w:tblPr>
+      <w:tblBorders>
+        <w:top w:val="single" w:sz="4" w:space="0" w:color="auto"/>
+        <w:left w:val="single" w:sz="4" w:space="0" w:color="auto"/>
+        <w:bottom w:val="single" w:sz="4" w:space="0" w:color="auto"/>
+        <w:right w:val="single" w:sz="4" w:space="0" w:color="auto"/>
+        <w:insideH w:val="single" w:sz="4" w:space="0" w:color="auto"/>
+        <w:insideV w:val="single" w:sz="4" w:space="0" w:color="auto"/>
+      </w:tblBorders>
+    </w:tblPr>
+  </w:style>
 </w:styles>
 </file>
 
@@ -6248,4 +6295,23 @@
   </a:objectDefaults>
   <a:extraClrSchemeLst/>
 </a:theme>
+</file>
+
+<file path=customXml/item1.xml><?xml version="1.0" encoding="utf-8"?>
+<CoverPageProperties xmlns="http://schemas.microsoft.com/office/2006/coverPageProps">
+  <PublishDate>2022-05-08T00:00:00</PublishDate>
+  <Abstract/>
+  <CompanyAddress/>
+  <CompanyPhone/>
+  <CompanyFax/>
+  <CompanyEmail/>
+</CoverPageProperties>
+</file>
+
+<file path=customXml/itemProps1.xml><?xml version="1.0" encoding="utf-8"?>
+<ds:datastoreItem xmlns:ds="http://schemas.openxmlformats.org/officeDocument/2006/customXml" ds:itemID="{55AF091B-3C7A-41E3-B477-F2FDAA23CFDA}">
+  <ds:schemaRefs>
+    <ds:schemaRef ds:uri="http://schemas.microsoft.com/office/2006/coverPageProps"/>
+  </ds:schemaRefs>
+</ds:datastoreItem>
 </file>
</xml_diff>